<commit_message>
Replace HU-MID-TRA-005 - Consultar Bandeja de Transacciones Generales.docx
</commit_message>
<xml_diff>
--- a/6- Ingenieria de producto/6.1 - Análisis/03- Historias de Usuario/Historias de Usuarios/HU-MID-TRA-005 - Consultar Bandeja de Transacciones Generales.docx
+++ b/6- Ingenieria de producto/6.1 - Análisis/03- Historias de Usuario/Historias de Usuarios/HU-MID-TRA-005 - Consultar Bandeja de Transacciones Generales.docx
@@ -56,7 +56,7 @@
           <w:sz w:val="40"/>
           <w:szCs w:val="40"/>
         </w:rPr>
-        <w:t>TRANS</w:t>
+        <w:t>TRA</w:t>
       </w:r>
       <w:r>
         <w:rPr>
@@ -92,7 +92,7 @@
           <w:sz w:val="40"/>
           <w:szCs w:val="40"/>
         </w:rPr>
-        <w:t>1</w:t>
+        <w:t>5</w:t>
       </w:r>
       <w:r>
         <w:rPr>
@@ -101,7 +101,7 @@
           <w:sz w:val="40"/>
           <w:szCs w:val="40"/>
         </w:rPr>
-        <w:t xml:space="preserve">   </w:t>
+        <w:t xml:space="preserve"> </w:t>
       </w:r>
     </w:p>
     <w:p>
@@ -202,103 +202,99 @@
             <w:pPr>
               <w:spacing w:line="276" w:lineRule="auto"/>
               <w:ind w:firstLine="0"/>
-            </w:pPr>
-            <w:r>
-              <w:rPr>
-                <w:rFonts w:ascii="Tahoma" w:hAnsi="Tahoma" w:cs="Tahoma"/>
-              </w:rPr>
-              <w:t xml:space="preserve">Como </w:t>
-            </w:r>
-            <w:r>
-              <w:rPr>
-                <w:rFonts w:ascii="Tahoma" w:hAnsi="Tahoma" w:cs="Tahoma"/>
-              </w:rPr>
-              <w:t>usuario con</w:t>
-            </w:r>
-            <w:r>
-              <w:rPr>
-                <w:rFonts w:ascii="Tahoma" w:hAnsi="Tahoma" w:cs="Tahoma"/>
-                <w:b/>
-                <w:bCs/>
-                <w:i/>
-                <w:iCs/>
-              </w:rPr>
-              <w:t xml:space="preserve"> </w:t>
-            </w:r>
-            <w:r>
-              <w:rPr>
-                <w:rFonts w:ascii="Tahoma" w:hAnsi="Tahoma" w:cs="Tahoma"/>
-                <w:b/>
-                <w:bCs/>
-                <w:iCs/>
-              </w:rPr>
-              <w:t>perfil autorizado</w:t>
-            </w:r>
-            <w:r>
-              <w:rPr>
-                <w:rFonts w:ascii="Tahoma" w:hAnsi="Tahoma" w:cs="Tahoma"/>
-              </w:rPr>
-              <w:t>,</w:t>
-            </w:r>
-            <w:r>
-              <w:rPr>
-                <w:rFonts w:ascii="Tahoma" w:hAnsi="Tahoma" w:cs="Tahoma"/>
-              </w:rPr>
-              <w:t xml:space="preserve"> </w:t>
-            </w:r>
-            <w:r>
-              <w:rPr>
-                <w:rFonts w:ascii="Tahoma" w:hAnsi="Tahoma" w:cs="Tahoma"/>
-              </w:rPr>
-              <w:t>quiero vi</w:t>
-            </w:r>
-            <w:r>
-              <w:rPr>
-                <w:rFonts w:ascii="Tahoma" w:hAnsi="Tahoma" w:cs="Tahoma"/>
+              <w:rPr>
+                <w:rFonts w:ascii="Arial" w:hAnsi="Arial" w:cs="Arial"/>
+                <w:color w:val="202124"/>
+                <w:shd w:val="clear" w:color="auto" w:fill="FFFFFF"/>
+              </w:rPr>
+            </w:pPr>
+            <w:r>
+              <w:rPr>
+                <w:rFonts w:ascii="Arial" w:hAnsi="Arial" w:cs="Arial"/>
+                <w:color w:val="202124"/>
+                <w:shd w:val="clear" w:color="auto" w:fill="FFFFFF"/>
+              </w:rPr>
+              <w:t>Como usuario con perfil autorizado, quiero vi</w:t>
+            </w:r>
+            <w:r>
+              <w:rPr>
+                <w:rFonts w:ascii="Arial" w:hAnsi="Arial" w:cs="Arial"/>
+                <w:color w:val="202124"/>
+                <w:shd w:val="clear" w:color="auto" w:fill="FFFFFF"/>
               </w:rPr>
               <w:t>sualizar la bandeja de Transacciones</w:t>
             </w:r>
             <w:r>
               <w:rPr>
-                <w:rFonts w:ascii="Tahoma" w:hAnsi="Tahoma" w:cs="Tahoma"/>
+                <w:rFonts w:ascii="Arial" w:hAnsi="Arial" w:cs="Arial"/>
+                <w:color w:val="202124"/>
+                <w:shd w:val="clear" w:color="auto" w:fill="FFFFFF"/>
               </w:rPr>
               <w:t xml:space="preserve"> con la posibilidad de </w:t>
             </w:r>
             <w:r>
               <w:rPr>
-                <w:rFonts w:ascii="Tahoma" w:hAnsi="Tahoma" w:cs="Tahoma"/>
+                <w:rFonts w:ascii="Arial" w:hAnsi="Arial" w:cs="Arial"/>
+                <w:color w:val="202124"/>
+                <w:shd w:val="clear" w:color="auto" w:fill="FFFFFF"/>
               </w:rPr>
               <w:t xml:space="preserve">realizar diferentes </w:t>
             </w:r>
             <w:r>
               <w:rPr>
-                <w:rFonts w:ascii="Tahoma" w:hAnsi="Tahoma" w:cs="Tahoma"/>
+                <w:rFonts w:ascii="Arial" w:hAnsi="Arial" w:cs="Arial"/>
+                <w:color w:val="202124"/>
+                <w:shd w:val="clear" w:color="auto" w:fill="FFFFFF"/>
               </w:rPr>
               <w:t>filtr</w:t>
             </w:r>
             <w:r>
               <w:rPr>
-                <w:rFonts w:ascii="Tahoma" w:hAnsi="Tahoma" w:cs="Tahoma"/>
+                <w:rFonts w:ascii="Arial" w:hAnsi="Arial" w:cs="Arial"/>
+                <w:color w:val="202124"/>
+                <w:shd w:val="clear" w:color="auto" w:fill="FFFFFF"/>
               </w:rPr>
               <w:t xml:space="preserve">os de </w:t>
             </w:r>
             <w:r>
               <w:rPr>
-                <w:rFonts w:ascii="Tahoma" w:hAnsi="Tahoma" w:cs="Tahoma"/>
+                <w:rFonts w:ascii="Arial" w:hAnsi="Arial" w:cs="Arial"/>
+                <w:color w:val="202124"/>
+                <w:shd w:val="clear" w:color="auto" w:fill="FFFFFF"/>
               </w:rPr>
               <w:t>búsqueda</w:t>
             </w:r>
             <w:r>
               <w:rPr>
-                <w:rFonts w:ascii="Tahoma" w:hAnsi="Tahoma" w:cs="Tahoma"/>
-              </w:rPr>
-              <w:t>.</w:t>
-            </w:r>
-            <w:r>
-              <w:rPr>
-                <w:rFonts w:ascii="Tahoma" w:hAnsi="Tahoma" w:cs="Tahoma"/>
-              </w:rPr>
-              <w:t xml:space="preserve"> </w:t>
+                <w:rFonts w:ascii="Arial" w:hAnsi="Arial" w:cs="Arial"/>
+                <w:color w:val="202124"/>
+                <w:shd w:val="clear" w:color="auto" w:fill="FFFFFF"/>
+              </w:rPr>
+              <w:t>, para el sistema de “</w:t>
+            </w:r>
+            <w:r>
+              <w:rPr>
+                <w:rFonts w:ascii="Arial" w:hAnsi="Arial" w:cs="Arial"/>
+                <w:color w:val="202124"/>
+                <w:shd w:val="clear" w:color="auto" w:fill="FFFFFF"/>
+              </w:rPr>
+              <w:t>Módulo Integral de Descuentos y cuenta corrientes” de la Caja de Jubilaciones, pensiones y retiros de Córdoba</w:t>
+            </w:r>
+            <w:r>
+              <w:rPr>
+                <w:rFonts w:ascii="Arial" w:hAnsi="Arial" w:cs="Arial"/>
+                <w:color w:val="202124"/>
+                <w:shd w:val="clear" w:color="auto" w:fill="FFFFFF"/>
+              </w:rPr>
+              <w:t xml:space="preserve">” </w:t>
+            </w:r>
+            <w:r>
+              <w:rPr>
+                <w:rFonts w:ascii="Arial" w:hAnsi="Arial" w:cs="Arial"/>
+                <w:color w:val="202124"/>
+                <w:shd w:val="clear" w:color="auto" w:fill="FFFFFF"/>
+              </w:rPr>
+              <w:t>para tener la información de todas las transacciones/operaciones por las cuales MID imputará descuentos.</w:t>
             </w:r>
           </w:p>
         </w:tc>
@@ -638,6 +634,12 @@
         </w:rPr>
         <w:t xml:space="preserve"> Transacción</w:t>
       </w:r>
+      <w:r>
+        <w:rPr>
+          <w:rFonts w:ascii="Tahoma" w:hAnsi="Tahoma" w:cs="Tahoma"/>
+        </w:rPr>
+        <w:t xml:space="preserve"> </w:t>
+      </w:r>
     </w:p>
     <w:p>
       <w:pPr>
@@ -651,7 +653,13 @@
           <w:rFonts w:ascii="Tahoma" w:hAnsi="Tahoma" w:cs="Tahoma"/>
         </w:rPr>
         <w:tab/>
-        <w:t>-Ley o Voluntario</w:t>
+        <w:t>-</w:t>
+      </w:r>
+      <w:r>
+        <w:rPr>
+          <w:rFonts w:ascii="Tahoma" w:hAnsi="Tahoma" w:cs="Tahoma"/>
+        </w:rPr>
+        <w:t>Descuento</w:t>
       </w:r>
     </w:p>
     <w:p>
@@ -709,6 +717,13 @@
         </w:rPr>
         <w:t>Transacción</w:t>
       </w:r>
+      <w:r>
+        <w:rPr>
+          <w:rFonts w:ascii="Tahoma" w:hAnsi="Tahoma" w:cs="Tahoma"/>
+          <w:bCs/>
+        </w:rPr>
+        <w:t xml:space="preserve"> General</w:t>
+      </w:r>
     </w:p>
     <w:p>
       <w:pPr>
@@ -781,7 +796,7 @@
           <w:rFonts w:ascii="Tahoma" w:hAnsi="Tahoma" w:cs="Tahoma"/>
           <w:bCs/>
         </w:rPr>
-        <w:t>Ley o Voluntario</w:t>
+        <w:t>Descuento</w:t>
       </w:r>
     </w:p>
     <w:p>
@@ -1106,13 +1121,25 @@
         <w:rPr>
           <w:rFonts w:ascii="Tahoma" w:hAnsi="Tahoma" w:cs="Tahoma"/>
         </w:rPr>
-        <w:t>-MID-ENT-</w:t>
-      </w:r>
-      <w:r>
-        <w:rPr>
-          <w:rFonts w:ascii="Tahoma" w:hAnsi="Tahoma" w:cs="Tahoma"/>
-        </w:rPr>
-        <w:t>004-</w:t>
+        <w:t>-MID-TRA</w:t>
+      </w:r>
+      <w:r>
+        <w:rPr>
+          <w:rFonts w:ascii="Tahoma" w:hAnsi="Tahoma" w:cs="Tahoma"/>
+        </w:rPr>
+        <w:t>-</w:t>
+      </w:r>
+      <w:r>
+        <w:rPr>
+          <w:rFonts w:ascii="Tahoma" w:hAnsi="Tahoma" w:cs="Tahoma"/>
+        </w:rPr>
+        <w:t>003</w:t>
+      </w:r>
+      <w:r>
+        <w:rPr>
+          <w:rFonts w:ascii="Tahoma" w:hAnsi="Tahoma" w:cs="Tahoma"/>
+        </w:rPr>
+        <w:t>-</w:t>
       </w:r>
       <w:r>
         <w:rPr>
@@ -1145,7 +1172,13 @@
         <w:rPr>
           <w:rFonts w:ascii="Tahoma" w:hAnsi="Tahoma" w:cs="Tahoma"/>
         </w:rPr>
-        <w:t xml:space="preserve">- Editar Entidad, desde este botón </w:t>
+        <w:t>- Editar Transacción</w:t>
+      </w:r>
+      <w:r>
+        <w:rPr>
+          <w:rFonts w:ascii="Tahoma" w:hAnsi="Tahoma" w:cs="Tahoma"/>
+        </w:rPr>
+        <w:t xml:space="preserve">, desde este botón </w:t>
       </w:r>
       <w:r>
         <w:rPr>
@@ -1204,7 +1237,13 @@
         <w:rPr>
           <w:rFonts w:ascii="Tahoma" w:hAnsi="Tahoma" w:cs="Tahoma"/>
         </w:rPr>
-        <w:t>escripto en la HU-MID-ENT-</w:t>
+        <w:t>escripto en la HU-MID-TRA</w:t>
+      </w:r>
+      <w:r>
+        <w:rPr>
+          <w:rFonts w:ascii="Tahoma" w:hAnsi="Tahoma" w:cs="Tahoma"/>
+        </w:rPr>
+        <w:t>-</w:t>
       </w:r>
       <w:r>
         <w:rPr>
@@ -1255,12 +1294,14 @@
       <w:r>
         <w:rPr>
           <w:rFonts w:ascii="Tahoma" w:hAnsi="Tahoma" w:cs="Tahoma"/>
+          <w:highlight w:val="yellow"/>
         </w:rPr>
         <w:t>Cambiar E</w:t>
       </w:r>
       <w:r>
         <w:rPr>
           <w:rFonts w:ascii="Tahoma" w:hAnsi="Tahoma" w:cs="Tahoma"/>
+          <w:highlight w:val="yellow"/>
         </w:rPr>
         <w:t xml:space="preserve">stado, desde este botón </w:t>
       </w:r>
@@ -1268,6 +1309,7 @@
         <w:rPr>
           <w:rFonts w:ascii="Tahoma" w:hAnsi="Tahoma" w:cs="Tahoma"/>
           <w:noProof/>
+          <w:highlight w:val="yellow"/>
           <w:lang w:val="en-US" w:eastAsia="en-US"/>
         </w:rPr>
         <w:drawing>
@@ -1309,36 +1351,56 @@
       <w:r>
         <w:rPr>
           <w:rFonts w:ascii="Tahoma" w:hAnsi="Tahoma" w:cs="Tahoma"/>
+          <w:highlight w:val="yellow"/>
         </w:rPr>
         <w:t xml:space="preserve"> </w:t>
       </w:r>
       <w:r>
         <w:rPr>
           <w:rFonts w:ascii="Tahoma" w:hAnsi="Tahoma" w:cs="Tahoma"/>
-        </w:rPr>
-        <w:t>descripto en la HU-MID-ENT-003-</w:t>
-      </w:r>
-      <w:r>
-        <w:rPr>
-          <w:rFonts w:ascii="Tahoma" w:hAnsi="Tahoma" w:cs="Tahoma"/>
+          <w:highlight w:val="yellow"/>
+        </w:rPr>
+        <w:t>descripto en la HU-MID-ENT-004</w:t>
+      </w:r>
+      <w:r>
+        <w:rPr>
+          <w:rFonts w:ascii="Tahoma" w:hAnsi="Tahoma" w:cs="Tahoma"/>
+          <w:highlight w:val="yellow"/>
+        </w:rPr>
+        <w:t>-</w:t>
+      </w:r>
+      <w:r>
+        <w:rPr>
+          <w:rFonts w:ascii="Tahoma" w:hAnsi="Tahoma" w:cs="Tahoma"/>
+          <w:highlight w:val="yellow"/>
         </w:rPr>
         <w:tab/>
       </w:r>
       <w:r>
         <w:rPr>
           <w:rFonts w:ascii="Tahoma" w:hAnsi="Tahoma" w:cs="Tahoma"/>
+          <w:highlight w:val="yellow"/>
         </w:rPr>
         <w:t>Cambio Estado</w:t>
       </w:r>
       <w:r>
         <w:rPr>
           <w:rFonts w:ascii="Tahoma" w:hAnsi="Tahoma" w:cs="Tahoma"/>
+          <w:highlight w:val="yellow"/>
         </w:rPr>
         <w:t xml:space="preserve"> Transacción</w:t>
       </w:r>
       <w:r>
         <w:rPr>
           <w:rFonts w:ascii="Tahoma" w:hAnsi="Tahoma" w:cs="Tahoma"/>
+          <w:highlight w:val="yellow"/>
+        </w:rPr>
+        <w:t xml:space="preserve"> generales</w:t>
+      </w:r>
+      <w:r>
+        <w:rPr>
+          <w:rFonts w:ascii="Tahoma" w:hAnsi="Tahoma" w:cs="Tahoma"/>
+          <w:highlight w:val="yellow"/>
         </w:rPr>
         <w:t>. Se adjunta DTE en ítem “Diagramas”.</w:t>
       </w:r>
@@ -1573,7 +1635,7 @@
           <w:b/>
           <w:bCs/>
         </w:rPr>
-        <w:t>HU-MID-ENT-001</w:t>
+        <w:t>HU-MID-TRA</w:t>
       </w:r>
       <w:r>
         <w:rPr>
@@ -1581,7 +1643,23 @@
           <w:b/>
           <w:bCs/>
         </w:rPr>
+        <w:t>-001</w:t>
+      </w:r>
+      <w:r>
+        <w:rPr>
+          <w:rFonts w:ascii="Tahoma" w:hAnsi="Tahoma" w:cs="Tahoma"/>
+          <w:b/>
+          <w:bCs/>
+        </w:rPr>
         <w:t>-Registrar Transacciones</w:t>
+      </w:r>
+      <w:r>
+        <w:rPr>
+          <w:rFonts w:ascii="Tahoma" w:hAnsi="Tahoma" w:cs="Tahoma"/>
+          <w:b/>
+          <w:bCs/>
+        </w:rPr>
+        <w:t xml:space="preserve"> Generales</w:t>
       </w:r>
       <w:r>
         <w:rPr>
@@ -1738,7 +1816,6 @@
             <w:r>
               <w:rPr>
                 <w:rFonts w:ascii="Arial" w:hAnsi="Arial" w:cs="Arial"/>
-                <w:highlight w:val="cyan"/>
               </w:rPr>
               <w:t>el menú de inicio.</w:t>
             </w:r>
@@ -1816,35 +1893,30 @@
             <w:r>
               <w:rPr>
                 <w:rFonts w:ascii="Arial" w:hAnsi="Arial" w:cs="Arial"/>
-                <w:highlight w:val="cyan"/>
               </w:rPr>
               <w:t>Para realizar la búsq</w:t>
             </w:r>
             <w:r>
               <w:rPr>
                 <w:rFonts w:ascii="Arial" w:hAnsi="Arial" w:cs="Arial"/>
-                <w:highlight w:val="cyan"/>
               </w:rPr>
               <w:t>ueda al menos el filtro “Transacción</w:t>
             </w:r>
             <w:r>
               <w:rPr>
                 <w:rFonts w:ascii="Arial" w:hAnsi="Arial" w:cs="Arial"/>
-                <w:highlight w:val="cyan"/>
               </w:rPr>
               <w:t>” debe estar seleccionado. Si hace clic en buscar el sistema debe mostrarle un mensaje “Debe utilizar al meno</w:t>
             </w:r>
             <w:r>
               <w:rPr>
                 <w:rFonts w:ascii="Arial" w:hAnsi="Arial" w:cs="Arial"/>
-                <w:highlight w:val="cyan"/>
               </w:rPr>
               <w:t>s el filtro de búsqueda “Transacción</w:t>
             </w:r>
             <w:r>
               <w:rPr>
                 <w:rFonts w:ascii="Arial" w:hAnsi="Arial" w:cs="Arial"/>
-                <w:highlight w:val="cyan"/>
               </w:rPr>
               <w:t>””.</w:t>
             </w:r>
@@ -1921,24 +1993,28 @@
             <w:r>
               <w:rPr>
                 <w:rFonts w:ascii="Arial" w:hAnsi="Arial" w:cs="Arial"/>
+                <w:highlight w:val="cyan"/>
               </w:rPr>
               <w:t>La grilla de Transacciones</w:t>
             </w:r>
             <w:r>
               <w:rPr>
                 <w:rFonts w:ascii="Arial" w:hAnsi="Arial" w:cs="Arial"/>
+                <w:highlight w:val="cyan"/>
               </w:rPr>
               <w:t>, aparecen luego de que se haga clic en el botón “Buscar” de</w:t>
             </w:r>
             <w:r>
               <w:rPr>
                 <w:rFonts w:ascii="Arial" w:hAnsi="Arial" w:cs="Arial"/>
+                <w:highlight w:val="cyan"/>
               </w:rPr>
               <w:t xml:space="preserve"> la sección filtros de Transacción</w:t>
             </w:r>
             <w:r>
               <w:rPr>
                 <w:rFonts w:ascii="Arial" w:hAnsi="Arial" w:cs="Arial"/>
+                <w:highlight w:val="cyan"/>
               </w:rPr>
               <w:t>.(revisar)</w:t>
             </w:r>
@@ -2028,7 +2104,19 @@
               <w:rPr>
                 <w:rFonts w:ascii="Arial" w:hAnsi="Arial" w:cs="Arial"/>
               </w:rPr>
-              <w:t xml:space="preserve"> deben permitir ordenar todo el contendido de la misma.</w:t>
+              <w:t xml:space="preserve"> deben </w:t>
+            </w:r>
+            <w:r>
+              <w:rPr>
+                <w:rFonts w:ascii="Arial" w:hAnsi="Arial" w:cs="Arial"/>
+              </w:rPr>
+              <w:t>permitir ordenar todo el conten</w:t>
+            </w:r>
+            <w:r>
+              <w:rPr>
+                <w:rFonts w:ascii="Arial" w:hAnsi="Arial" w:cs="Arial"/>
+              </w:rPr>
+              <w:t>ido de la misma.</w:t>
             </w:r>
           </w:p>
         </w:tc>
@@ -2156,8 +2244,6 @@
                 <w:lang w:eastAsia="en-US"/>
               </w:rPr>
             </w:pPr>
-            <w:bookmarkStart w:id="0" w:name="_GoBack"/>
-            <w:bookmarkEnd w:id="0"/>
             <w:r>
               <w:rPr>
                 <w:highlight w:val="cyan"/>
@@ -2200,7 +2286,14 @@
                 <w:highlight w:val="cyan"/>
                 <w:lang w:eastAsia="en-US"/>
               </w:rPr>
-              <w:t>Ver: “Visualizar Transacción</w:t>
+              <w:t>Visualizar</w:t>
+            </w:r>
+            <w:r>
+              <w:rPr>
+                <w:highlight w:val="cyan"/>
+                <w:lang w:eastAsia="en-US"/>
+              </w:rPr>
+              <w:t>: “Visualizar Transacción</w:t>
             </w:r>
             <w:r>
               <w:rPr>
@@ -2228,7 +2321,14 @@
                 <w:highlight w:val="cyan"/>
                 <w:lang w:eastAsia="en-US"/>
               </w:rPr>
-              <w:t>Modificar: “Editar Transacción</w:t>
+              <w:t>Modificar</w:t>
+            </w:r>
+            <w:r>
+              <w:rPr>
+                <w:highlight w:val="cyan"/>
+                <w:lang w:eastAsia="en-US"/>
+              </w:rPr>
+              <w:t>: “Editar Transacción</w:t>
             </w:r>
             <w:r>
               <w:rPr>
@@ -2289,9 +2389,9 @@
           <w:u w:val="single"/>
         </w:rPr>
       </w:pPr>
-      <w:bookmarkStart w:id="1" w:name="_Toc321571133"/>
+      <w:bookmarkStart w:id="0" w:name="_Toc321571133"/>
     </w:p>
-    <w:bookmarkEnd w:id="1"/>
+    <w:bookmarkEnd w:id="0"/>
     <w:p>
       <w:pPr>
         <w:spacing w:line="360" w:lineRule="auto"/>
@@ -2448,10 +2548,10 @@
           <w:lang w:val="es-AR" w:eastAsia="es-AR"/>
         </w:rPr>
         <w:drawing>
-          <wp:inline distT="0" distB="0" distL="0" distR="0" wp14:anchorId="44DAF3A5" wp14:editId="650D7F09">
-            <wp:extent cx="5400040" cy="4848860"/>
-            <wp:effectExtent l="0" t="0" r="0" b="8890"/>
-            <wp:docPr id="12" name="Imagen 12"/>
+          <wp:inline distT="0" distB="0" distL="0" distR="0" wp14:anchorId="267EA90F" wp14:editId="7E366442">
+            <wp:extent cx="5400040" cy="4834255"/>
+            <wp:effectExtent l="0" t="0" r="0" b="4445"/>
+            <wp:docPr id="1" name="Imagen 1"/>
             <wp:cNvGraphicFramePr>
               <a:graphicFrameLocks xmlns:a="http://schemas.openxmlformats.org/drawingml/2006/main" noChangeAspect="1"/>
             </wp:cNvGraphicFramePr>
@@ -2471,7 +2571,7 @@
                   <pic:spPr>
                     <a:xfrm>
                       <a:off x="0" y="0"/>
-                      <a:ext cx="5400040" cy="4848860"/>
+                      <a:ext cx="5400040" cy="4834255"/>
                     </a:xfrm>
                     <a:prstGeom prst="rect">
                       <a:avLst/>
@@ -2651,9 +2751,9 @@
         <w:tblLook w:val="04A0" w:firstRow="1" w:lastRow="0" w:firstColumn="1" w:lastColumn="0" w:noHBand="0" w:noVBand="1"/>
       </w:tblPr>
       <w:tblGrid>
-        <w:gridCol w:w="3087"/>
-        <w:gridCol w:w="2139"/>
-        <w:gridCol w:w="3268"/>
+        <w:gridCol w:w="3184"/>
+        <w:gridCol w:w="2151"/>
+        <w:gridCol w:w="3159"/>
       </w:tblGrid>
       <w:tr>
         <w:trPr>
@@ -2661,7 +2761,7 @@
         </w:trPr>
         <w:tc>
           <w:tcPr>
-            <w:tcW w:w="3471" w:type="dxa"/>
+            <w:tcW w:w="3184" w:type="dxa"/>
             <w:tcBorders>
               <w:top w:val="single" w:sz="4" w:space="0" w:color="auto"/>
               <w:left w:val="single" w:sz="4" w:space="0" w:color="auto"/>
@@ -2707,7 +2807,7 @@
         </w:tc>
         <w:tc>
           <w:tcPr>
-            <w:tcW w:w="2404" w:type="dxa"/>
+            <w:tcW w:w="2151" w:type="dxa"/>
             <w:tcBorders>
               <w:top w:val="single" w:sz="4" w:space="0" w:color="auto"/>
               <w:left w:val="single" w:sz="4" w:space="0" w:color="auto"/>
@@ -2737,7 +2837,7 @@
         </w:tc>
         <w:tc>
           <w:tcPr>
-            <w:tcW w:w="3613" w:type="dxa"/>
+            <w:tcW w:w="3159" w:type="dxa"/>
             <w:tcBorders>
               <w:top w:val="single" w:sz="4" w:space="0" w:color="auto"/>
               <w:left w:val="single" w:sz="4" w:space="0" w:color="auto"/>
@@ -2770,7 +2870,7 @@
         </w:trPr>
         <w:tc>
           <w:tcPr>
-            <w:tcW w:w="3471" w:type="dxa"/>
+            <w:tcW w:w="3184" w:type="dxa"/>
             <w:tcBorders>
               <w:top w:val="single" w:sz="4" w:space="0" w:color="auto"/>
               <w:left w:val="single" w:sz="4" w:space="0" w:color="auto"/>
@@ -2788,11 +2888,17 @@
                 <w:rFonts w:cs="Arial"/>
               </w:rPr>
             </w:pPr>
-          </w:p>
-        </w:tc>
-        <w:tc>
-          <w:tcPr>
-            <w:tcW w:w="2404" w:type="dxa"/>
+            <w:r>
+              <w:rPr>
+                <w:rFonts w:cs="Arial"/>
+              </w:rPr>
+              <w:t>Tipo de Transacción</w:t>
+            </w:r>
+          </w:p>
+        </w:tc>
+        <w:tc>
+          <w:tcPr>
+            <w:tcW w:w="2151" w:type="dxa"/>
             <w:tcBorders>
               <w:top w:val="single" w:sz="4" w:space="0" w:color="auto"/>
               <w:left w:val="single" w:sz="4" w:space="0" w:color="auto"/>
@@ -2810,11 +2916,17 @@
                 <w:lang w:eastAsia="en-US"/>
               </w:rPr>
             </w:pPr>
-          </w:p>
-        </w:tc>
-        <w:tc>
-          <w:tcPr>
-            <w:tcW w:w="3613" w:type="dxa"/>
+            <w:r>
+              <w:rPr>
+                <w:lang w:eastAsia="en-US"/>
+              </w:rPr>
+              <w:t>Seleccionar</w:t>
+            </w:r>
+          </w:p>
+        </w:tc>
+        <w:tc>
+          <w:tcPr>
+            <w:tcW w:w="3159" w:type="dxa"/>
             <w:tcBorders>
               <w:top w:val="single" w:sz="4" w:space="0" w:color="auto"/>
               <w:left w:val="single" w:sz="4" w:space="0" w:color="auto"/>
@@ -2831,6 +2943,12 @@
                 <w:lang w:eastAsia="en-US"/>
               </w:rPr>
             </w:pPr>
+            <w:r>
+              <w:rPr>
+                <w:lang w:eastAsia="en-US"/>
+              </w:rPr>
+              <w:t>Agrupador de transacciones según su tipo</w:t>
+            </w:r>
           </w:p>
         </w:tc>
       </w:tr>
@@ -2840,7 +2958,7 @@
         </w:trPr>
         <w:tc>
           <w:tcPr>
-            <w:tcW w:w="3471" w:type="dxa"/>
+            <w:tcW w:w="3184" w:type="dxa"/>
             <w:tcBorders>
               <w:top w:val="single" w:sz="4" w:space="0" w:color="auto"/>
               <w:left w:val="single" w:sz="4" w:space="0" w:color="auto"/>
@@ -2859,11 +2977,17 @@
                 <w:rFonts w:cs="Arial"/>
               </w:rPr>
             </w:pPr>
-          </w:p>
-        </w:tc>
-        <w:tc>
-          <w:tcPr>
-            <w:tcW w:w="2404" w:type="dxa"/>
+            <w:r>
+              <w:rPr>
+                <w:rFonts w:cs="Arial"/>
+              </w:rPr>
+              <w:t>Código  Transacción</w:t>
+            </w:r>
+          </w:p>
+        </w:tc>
+        <w:tc>
+          <w:tcPr>
+            <w:tcW w:w="2151" w:type="dxa"/>
             <w:tcBorders>
               <w:top w:val="single" w:sz="4" w:space="0" w:color="auto"/>
               <w:left w:val="single" w:sz="4" w:space="0" w:color="auto"/>
@@ -2881,11 +3005,17 @@
                 <w:lang w:eastAsia="en-US"/>
               </w:rPr>
             </w:pPr>
-          </w:p>
-        </w:tc>
-        <w:tc>
-          <w:tcPr>
-            <w:tcW w:w="3613" w:type="dxa"/>
+            <w:r>
+              <w:rPr>
+                <w:lang w:eastAsia="en-US"/>
+              </w:rPr>
+              <w:t>Ingresar</w:t>
+            </w:r>
+          </w:p>
+        </w:tc>
+        <w:tc>
+          <w:tcPr>
+            <w:tcW w:w="3159" w:type="dxa"/>
             <w:tcBorders>
               <w:top w:val="single" w:sz="4" w:space="0" w:color="auto"/>
               <w:left w:val="single" w:sz="4" w:space="0" w:color="auto"/>
@@ -2902,6 +3032,12 @@
                 <w:lang w:eastAsia="en-US"/>
               </w:rPr>
             </w:pPr>
+            <w:r>
+              <w:rPr>
+                <w:lang w:eastAsia="en-US"/>
+              </w:rPr>
+              <w:t>Código</w:t>
+            </w:r>
           </w:p>
         </w:tc>
       </w:tr>
@@ -2911,7 +3047,7 @@
         </w:trPr>
         <w:tc>
           <w:tcPr>
-            <w:tcW w:w="3471" w:type="dxa"/>
+            <w:tcW w:w="3184" w:type="dxa"/>
             <w:tcBorders>
               <w:top w:val="single" w:sz="4" w:space="0" w:color="auto"/>
               <w:left w:val="single" w:sz="4" w:space="0" w:color="auto"/>
@@ -2930,11 +3066,17 @@
                 <w:rFonts w:cs="Arial"/>
               </w:rPr>
             </w:pPr>
-          </w:p>
-        </w:tc>
-        <w:tc>
-          <w:tcPr>
-            <w:tcW w:w="2404" w:type="dxa"/>
+            <w:r>
+              <w:rPr>
+                <w:rFonts w:cs="Arial"/>
+              </w:rPr>
+              <w:t>Nombre Transacción</w:t>
+            </w:r>
+          </w:p>
+        </w:tc>
+        <w:tc>
+          <w:tcPr>
+            <w:tcW w:w="2151" w:type="dxa"/>
             <w:tcBorders>
               <w:top w:val="single" w:sz="4" w:space="0" w:color="auto"/>
               <w:left w:val="single" w:sz="4" w:space="0" w:color="auto"/>
@@ -2952,11 +3094,17 @@
                 <w:lang w:eastAsia="en-US"/>
               </w:rPr>
             </w:pPr>
-          </w:p>
-        </w:tc>
-        <w:tc>
-          <w:tcPr>
-            <w:tcW w:w="3613" w:type="dxa"/>
+            <w:r>
+              <w:rPr>
+                <w:lang w:eastAsia="en-US"/>
+              </w:rPr>
+              <w:t>Ingresar</w:t>
+            </w:r>
+          </w:p>
+        </w:tc>
+        <w:tc>
+          <w:tcPr>
+            <w:tcW w:w="3159" w:type="dxa"/>
             <w:tcBorders>
               <w:top w:val="single" w:sz="4" w:space="0" w:color="auto"/>
               <w:left w:val="single" w:sz="4" w:space="0" w:color="auto"/>
@@ -2973,6 +3121,12 @@
                 <w:lang w:eastAsia="en-US"/>
               </w:rPr>
             </w:pPr>
+            <w:r>
+              <w:rPr>
+                <w:lang w:eastAsia="en-US"/>
+              </w:rPr>
+              <w:t>Nombre de la transacción</w:t>
+            </w:r>
           </w:p>
         </w:tc>
       </w:tr>
@@ -2982,7 +3136,7 @@
         </w:trPr>
         <w:tc>
           <w:tcPr>
-            <w:tcW w:w="3471" w:type="dxa"/>
+            <w:tcW w:w="3184" w:type="dxa"/>
             <w:tcBorders>
               <w:top w:val="single" w:sz="4" w:space="0" w:color="auto"/>
               <w:left w:val="single" w:sz="4" w:space="0" w:color="auto"/>
@@ -3001,11 +3155,17 @@
                 <w:rFonts w:cs="Arial"/>
               </w:rPr>
             </w:pPr>
-          </w:p>
-        </w:tc>
-        <w:tc>
-          <w:tcPr>
-            <w:tcW w:w="2404" w:type="dxa"/>
+            <w:r>
+              <w:rPr>
+                <w:rFonts w:cs="Arial"/>
+              </w:rPr>
+              <w:t>descuento</w:t>
+            </w:r>
+          </w:p>
+        </w:tc>
+        <w:tc>
+          <w:tcPr>
+            <w:tcW w:w="2151" w:type="dxa"/>
             <w:tcBorders>
               <w:top w:val="single" w:sz="4" w:space="0" w:color="auto"/>
               <w:left w:val="single" w:sz="4" w:space="0" w:color="auto"/>
@@ -3023,11 +3183,17 @@
                 <w:lang w:eastAsia="en-US"/>
               </w:rPr>
             </w:pPr>
-          </w:p>
-        </w:tc>
-        <w:tc>
-          <w:tcPr>
-            <w:tcW w:w="3613" w:type="dxa"/>
+            <w:r>
+              <w:rPr>
+                <w:lang w:eastAsia="en-US"/>
+              </w:rPr>
+              <w:t>Seleccionar</w:t>
+            </w:r>
+          </w:p>
+        </w:tc>
+        <w:tc>
+          <w:tcPr>
+            <w:tcW w:w="3159" w:type="dxa"/>
             <w:tcBorders>
               <w:top w:val="single" w:sz="4" w:space="0" w:color="auto"/>
               <w:left w:val="single" w:sz="4" w:space="0" w:color="auto"/>
@@ -3044,6 +3210,12 @@
                 <w:lang w:eastAsia="en-US"/>
               </w:rPr>
             </w:pPr>
+            <w:r>
+              <w:rPr>
+                <w:lang w:eastAsia="en-US"/>
+              </w:rPr>
+              <w:t>Tipo de descuento</w:t>
+            </w:r>
           </w:p>
         </w:tc>
       </w:tr>
@@ -3053,7 +3225,7 @@
         </w:trPr>
         <w:tc>
           <w:tcPr>
-            <w:tcW w:w="3471" w:type="dxa"/>
+            <w:tcW w:w="3184" w:type="dxa"/>
             <w:tcBorders>
               <w:top w:val="single" w:sz="4" w:space="0" w:color="auto"/>
               <w:left w:val="single" w:sz="4" w:space="0" w:color="auto"/>
@@ -3072,11 +3244,71 @@
                 <w:rFonts w:cs="Arial"/>
               </w:rPr>
             </w:pPr>
-          </w:p>
-        </w:tc>
-        <w:tc>
-          <w:tcPr>
-            <w:tcW w:w="2404" w:type="dxa"/>
+            <w:r>
+              <w:rPr>
+                <w:noProof/>
+                <w:lang w:val="en-US" w:eastAsia="en-US"/>
+              </w:rPr>
+              <w:drawing>
+                <wp:inline distT="0" distB="0" distL="0" distR="0" wp14:anchorId="21419A72" wp14:editId="6CCEC0CF">
+                  <wp:extent cx="213360" cy="259080"/>
+                  <wp:effectExtent l="0" t="0" r="0" b="7620"/>
+                  <wp:docPr id="17" name="Imagen 17"/>
+                  <wp:cNvGraphicFramePr>
+                    <a:graphicFrameLocks xmlns:a="http://schemas.openxmlformats.org/drawingml/2006/main" noChangeAspect="1"/>
+                  </wp:cNvGraphicFramePr>
+                  <a:graphic xmlns:a="http://schemas.openxmlformats.org/drawingml/2006/main">
+                    <a:graphicData uri="http://schemas.openxmlformats.org/drawingml/2006/picture">
+                      <pic:pic xmlns:pic="http://schemas.openxmlformats.org/drawingml/2006/picture">
+                        <pic:nvPicPr>
+                          <pic:cNvPr id="0" name="Picture 1"/>
+                          <pic:cNvPicPr>
+                            <a:picLocks noChangeAspect="1" noChangeArrowheads="1"/>
+                          </pic:cNvPicPr>
+                        </pic:nvPicPr>
+                        <pic:blipFill>
+                          <a:blip r:embed="rId13">
+                            <a:extLst>
+                              <a:ext uri="{28A0092B-C50C-407E-A947-70E740481C1C}">
+                                <a14:useLocalDpi xmlns:a14="http://schemas.microsoft.com/office/drawing/2010/main" val="0"/>
+                              </a:ext>
+                            </a:extLst>
+                          </a:blip>
+                          <a:srcRect/>
+                          <a:stretch>
+                            <a:fillRect/>
+                          </a:stretch>
+                        </pic:blipFill>
+                        <pic:spPr bwMode="auto">
+                          <a:xfrm>
+                            <a:off x="0" y="0"/>
+                            <a:ext cx="213360" cy="259080"/>
+                          </a:xfrm>
+                          <a:prstGeom prst="rect">
+                            <a:avLst/>
+                          </a:prstGeom>
+                          <a:noFill/>
+                          <a:ln>
+                            <a:noFill/>
+                          </a:ln>
+                        </pic:spPr>
+                      </pic:pic>
+                    </a:graphicData>
+                  </a:graphic>
+                </wp:inline>
+              </w:drawing>
+            </w:r>
+            <w:r>
+              <w:rPr>
+                <w:rFonts w:cs="Arial"/>
+              </w:rPr>
+              <w:t>Visualizar transacciones</w:t>
+            </w:r>
+          </w:p>
+        </w:tc>
+        <w:tc>
+          <w:tcPr>
+            <w:tcW w:w="2151" w:type="dxa"/>
             <w:tcBorders>
               <w:top w:val="single" w:sz="4" w:space="0" w:color="auto"/>
               <w:left w:val="single" w:sz="4" w:space="0" w:color="auto"/>
@@ -3094,11 +3326,17 @@
                 <w:lang w:eastAsia="en-US"/>
               </w:rPr>
             </w:pPr>
-          </w:p>
-        </w:tc>
-        <w:tc>
-          <w:tcPr>
-            <w:tcW w:w="3613" w:type="dxa"/>
+            <w:r>
+              <w:rPr>
+                <w:lang w:eastAsia="en-US"/>
+              </w:rPr>
+              <w:t>Seleccionar</w:t>
+            </w:r>
+          </w:p>
+        </w:tc>
+        <w:tc>
+          <w:tcPr>
+            <w:tcW w:w="3159" w:type="dxa"/>
             <w:tcBorders>
               <w:top w:val="single" w:sz="4" w:space="0" w:color="auto"/>
               <w:left w:val="single" w:sz="4" w:space="0" w:color="auto"/>
@@ -3115,6 +3353,12 @@
                 <w:lang w:eastAsia="en-US"/>
               </w:rPr>
             </w:pPr>
+            <w:r>
+              <w:rPr>
+                <w:lang w:eastAsia="en-US"/>
+              </w:rPr>
+              <w:t>Visualiza una transacción</w:t>
+            </w:r>
           </w:p>
         </w:tc>
       </w:tr>
@@ -3124,7 +3368,7 @@
         </w:trPr>
         <w:tc>
           <w:tcPr>
-            <w:tcW w:w="3471" w:type="dxa"/>
+            <w:tcW w:w="3184" w:type="dxa"/>
             <w:tcBorders>
               <w:top w:val="single" w:sz="4" w:space="0" w:color="auto"/>
               <w:left w:val="single" w:sz="4" w:space="0" w:color="auto"/>
@@ -3143,11 +3387,58 @@
                 <w:rFonts w:cs="Arial"/>
               </w:rPr>
             </w:pPr>
-          </w:p>
-        </w:tc>
-        <w:tc>
-          <w:tcPr>
-            <w:tcW w:w="2404" w:type="dxa"/>
+            <w:r>
+              <w:rPr>
+                <w:noProof/>
+                <w:lang w:val="en-US" w:eastAsia="en-US"/>
+              </w:rPr>
+              <w:drawing>
+                <wp:inline distT="0" distB="0" distL="0" distR="0" wp14:anchorId="3A911458" wp14:editId="6AC64770">
+                  <wp:extent cx="180952" cy="180952"/>
+                  <wp:effectExtent l="0" t="0" r="0" b="0"/>
+                  <wp:docPr id="20" name="Imagen 20"/>
+                  <wp:cNvGraphicFramePr>
+                    <a:graphicFrameLocks xmlns:a="http://schemas.openxmlformats.org/drawingml/2006/main" noChangeAspect="1"/>
+                  </wp:cNvGraphicFramePr>
+                  <a:graphic xmlns:a="http://schemas.openxmlformats.org/drawingml/2006/main">
+                    <a:graphicData uri="http://schemas.openxmlformats.org/drawingml/2006/picture">
+                      <pic:pic xmlns:pic="http://schemas.openxmlformats.org/drawingml/2006/picture">
+                        <pic:nvPicPr>
+                          <pic:cNvPr id="1" name=""/>
+                          <pic:cNvPicPr/>
+                        </pic:nvPicPr>
+                        <pic:blipFill>
+                          <a:blip r:embed="rId14"/>
+                          <a:stretch>
+                            <a:fillRect/>
+                          </a:stretch>
+                        </pic:blipFill>
+                        <pic:spPr>
+                          <a:xfrm>
+                            <a:off x="0" y="0"/>
+                            <a:ext cx="180952" cy="180952"/>
+                          </a:xfrm>
+                          <a:prstGeom prst="rect">
+                            <a:avLst/>
+                          </a:prstGeom>
+                        </pic:spPr>
+                      </pic:pic>
+                    </a:graphicData>
+                  </a:graphic>
+                </wp:inline>
+              </w:drawing>
+            </w:r>
+            <w:r>
+              <w:rPr>
+                <w:rFonts w:cs="Arial"/>
+              </w:rPr>
+              <w:t>Modificar Transacciones</w:t>
+            </w:r>
+          </w:p>
+        </w:tc>
+        <w:tc>
+          <w:tcPr>
+            <w:tcW w:w="2151" w:type="dxa"/>
             <w:tcBorders>
               <w:top w:val="single" w:sz="4" w:space="0" w:color="auto"/>
               <w:left w:val="single" w:sz="4" w:space="0" w:color="auto"/>
@@ -3165,11 +3456,17 @@
                 <w:lang w:eastAsia="en-US"/>
               </w:rPr>
             </w:pPr>
-          </w:p>
-        </w:tc>
-        <w:tc>
-          <w:tcPr>
-            <w:tcW w:w="3613" w:type="dxa"/>
+            <w:r>
+              <w:rPr>
+                <w:lang w:eastAsia="en-US"/>
+              </w:rPr>
+              <w:t>seleccionar</w:t>
+            </w:r>
+          </w:p>
+        </w:tc>
+        <w:tc>
+          <w:tcPr>
+            <w:tcW w:w="3159" w:type="dxa"/>
             <w:tcBorders>
               <w:top w:val="single" w:sz="4" w:space="0" w:color="auto"/>
               <w:left w:val="single" w:sz="4" w:space="0" w:color="auto"/>
@@ -3186,6 +3483,12 @@
                 <w:lang w:eastAsia="en-US"/>
               </w:rPr>
             </w:pPr>
+            <w:r>
+              <w:rPr>
+                <w:lang w:eastAsia="en-US"/>
+              </w:rPr>
+              <w:t>Modifica una transacción</w:t>
+            </w:r>
           </w:p>
         </w:tc>
       </w:tr>
@@ -3195,7 +3498,7 @@
         </w:trPr>
         <w:tc>
           <w:tcPr>
-            <w:tcW w:w="3471" w:type="dxa"/>
+            <w:tcW w:w="3184" w:type="dxa"/>
             <w:tcBorders>
               <w:top w:val="single" w:sz="4" w:space="0" w:color="auto"/>
               <w:left w:val="single" w:sz="4" w:space="0" w:color="auto"/>
@@ -3214,11 +3517,58 @@
                 <w:rFonts w:cs="Arial"/>
               </w:rPr>
             </w:pPr>
-          </w:p>
-        </w:tc>
-        <w:tc>
-          <w:tcPr>
-            <w:tcW w:w="2404" w:type="dxa"/>
+            <w:r>
+              <w:rPr>
+                <w:noProof/>
+                <w:lang w:val="en-US" w:eastAsia="en-US"/>
+              </w:rPr>
+              <w:drawing>
+                <wp:inline distT="0" distB="0" distL="0" distR="0" wp14:anchorId="38E948D4" wp14:editId="689BCEF2">
+                  <wp:extent cx="619048" cy="219048"/>
+                  <wp:effectExtent l="0" t="0" r="0" b="0"/>
+                  <wp:docPr id="21" name="Imagen 21"/>
+                  <wp:cNvGraphicFramePr>
+                    <a:graphicFrameLocks xmlns:a="http://schemas.openxmlformats.org/drawingml/2006/main" noChangeAspect="1"/>
+                  </wp:cNvGraphicFramePr>
+                  <a:graphic xmlns:a="http://schemas.openxmlformats.org/drawingml/2006/main">
+                    <a:graphicData uri="http://schemas.openxmlformats.org/drawingml/2006/picture">
+                      <pic:pic xmlns:pic="http://schemas.openxmlformats.org/drawingml/2006/picture">
+                        <pic:nvPicPr>
+                          <pic:cNvPr id="1" name=""/>
+                          <pic:cNvPicPr/>
+                        </pic:nvPicPr>
+                        <pic:blipFill>
+                          <a:blip r:embed="rId15"/>
+                          <a:stretch>
+                            <a:fillRect/>
+                          </a:stretch>
+                        </pic:blipFill>
+                        <pic:spPr>
+                          <a:xfrm>
+                            <a:off x="0" y="0"/>
+                            <a:ext cx="619048" cy="219048"/>
+                          </a:xfrm>
+                          <a:prstGeom prst="rect">
+                            <a:avLst/>
+                          </a:prstGeom>
+                        </pic:spPr>
+                      </pic:pic>
+                    </a:graphicData>
+                  </a:graphic>
+                </wp:inline>
+              </w:drawing>
+            </w:r>
+            <w:r>
+              <w:rPr>
+                <w:rFonts w:cs="Arial"/>
+              </w:rPr>
+              <w:t>Volver</w:t>
+            </w:r>
+          </w:p>
+        </w:tc>
+        <w:tc>
+          <w:tcPr>
+            <w:tcW w:w="2151" w:type="dxa"/>
             <w:tcBorders>
               <w:top w:val="single" w:sz="4" w:space="0" w:color="auto"/>
               <w:left w:val="single" w:sz="4" w:space="0" w:color="auto"/>
@@ -3236,11 +3586,17 @@
                 <w:lang w:eastAsia="en-US"/>
               </w:rPr>
             </w:pPr>
-          </w:p>
-        </w:tc>
-        <w:tc>
-          <w:tcPr>
-            <w:tcW w:w="3613" w:type="dxa"/>
+            <w:r>
+              <w:rPr>
+                <w:lang w:eastAsia="en-US"/>
+              </w:rPr>
+              <w:t>seleccionar</w:t>
+            </w:r>
+          </w:p>
+        </w:tc>
+        <w:tc>
+          <w:tcPr>
+            <w:tcW w:w="3159" w:type="dxa"/>
             <w:tcBorders>
               <w:top w:val="single" w:sz="4" w:space="0" w:color="auto"/>
               <w:left w:val="single" w:sz="4" w:space="0" w:color="auto"/>
@@ -3257,6 +3613,12 @@
                 <w:lang w:eastAsia="en-US"/>
               </w:rPr>
             </w:pPr>
+            <w:r>
+              <w:rPr>
+                <w:lang w:eastAsia="en-US"/>
+              </w:rPr>
+              <w:t>Vuelve hacia atrás</w:t>
+            </w:r>
           </w:p>
         </w:tc>
       </w:tr>
@@ -3266,7 +3628,7 @@
         </w:trPr>
         <w:tc>
           <w:tcPr>
-            <w:tcW w:w="3471" w:type="dxa"/>
+            <w:tcW w:w="3184" w:type="dxa"/>
             <w:tcBorders>
               <w:top w:val="single" w:sz="4" w:space="0" w:color="auto"/>
               <w:left w:val="single" w:sz="4" w:space="0" w:color="auto"/>
@@ -3277,19 +3639,66 @@
           </w:tcPr>
           <w:p>
             <w:pPr>
-              <w:pStyle w:val="Prrafodelista"/>
               <w:spacing w:line="360" w:lineRule="auto"/>
-              <w:ind w:left="284" w:firstLine="0"/>
+              <w:ind w:left="360" w:firstLine="0"/>
               <w:jc w:val="center"/>
               <w:rPr>
                 <w:rFonts w:cs="Arial"/>
               </w:rPr>
             </w:pPr>
-          </w:p>
-        </w:tc>
-        <w:tc>
-          <w:tcPr>
-            <w:tcW w:w="2404" w:type="dxa"/>
+            <w:r>
+              <w:rPr>
+                <w:noProof/>
+                <w:lang w:val="en-US" w:eastAsia="en-US"/>
+              </w:rPr>
+              <w:drawing>
+                <wp:inline distT="0" distB="0" distL="0" distR="0" wp14:anchorId="2C320611" wp14:editId="161F8E53">
+                  <wp:extent cx="838095" cy="209524"/>
+                  <wp:effectExtent l="0" t="0" r="635" b="635"/>
+                  <wp:docPr id="22" name="Imagen 22"/>
+                  <wp:cNvGraphicFramePr>
+                    <a:graphicFrameLocks xmlns:a="http://schemas.openxmlformats.org/drawingml/2006/main" noChangeAspect="1"/>
+                  </wp:cNvGraphicFramePr>
+                  <a:graphic xmlns:a="http://schemas.openxmlformats.org/drawingml/2006/main">
+                    <a:graphicData uri="http://schemas.openxmlformats.org/drawingml/2006/picture">
+                      <pic:pic xmlns:pic="http://schemas.openxmlformats.org/drawingml/2006/picture">
+                        <pic:nvPicPr>
+                          <pic:cNvPr id="1" name=""/>
+                          <pic:cNvPicPr/>
+                        </pic:nvPicPr>
+                        <pic:blipFill>
+                          <a:blip r:embed="rId16"/>
+                          <a:stretch>
+                            <a:fillRect/>
+                          </a:stretch>
+                        </pic:blipFill>
+                        <pic:spPr>
+                          <a:xfrm>
+                            <a:off x="0" y="0"/>
+                            <a:ext cx="838095" cy="209524"/>
+                          </a:xfrm>
+                          <a:prstGeom prst="rect">
+                            <a:avLst/>
+                          </a:prstGeom>
+                        </pic:spPr>
+                      </pic:pic>
+                    </a:graphicData>
+                  </a:graphic>
+                </wp:inline>
+              </w:drawing>
+            </w:r>
+            <w:r>
+              <w:rPr>
+                <w:noProof/>
+                <w:lang w:val="en-US" w:eastAsia="en-US"/>
+              </w:rPr>
+              <w:t>Descargar</w:t>
+            </w:r>
+          </w:p>
+        </w:tc>
+        <w:tc>
+          <w:tcPr>
+            <w:tcW w:w="2151" w:type="dxa"/>
             <w:tcBorders>
               <w:top w:val="single" w:sz="4" w:space="0" w:color="auto"/>
               <w:left w:val="single" w:sz="4" w:space="0" w:color="auto"/>
@@ -3307,11 +3716,17 @@
                 <w:lang w:eastAsia="en-US"/>
               </w:rPr>
             </w:pPr>
-          </w:p>
-        </w:tc>
-        <w:tc>
-          <w:tcPr>
-            <w:tcW w:w="3613" w:type="dxa"/>
+            <w:r>
+              <w:rPr>
+                <w:lang w:eastAsia="en-US"/>
+              </w:rPr>
+              <w:t>seleccionar</w:t>
+            </w:r>
+          </w:p>
+        </w:tc>
+        <w:tc>
+          <w:tcPr>
+            <w:tcW w:w="3159" w:type="dxa"/>
             <w:tcBorders>
               <w:top w:val="single" w:sz="4" w:space="0" w:color="auto"/>
               <w:left w:val="single" w:sz="4" w:space="0" w:color="auto"/>
@@ -3328,6 +3743,20 @@
                 <w:lang w:eastAsia="en-US"/>
               </w:rPr>
             </w:pPr>
+            <w:r>
+              <w:rPr>
+                <w:lang w:eastAsia="en-US"/>
+              </w:rPr>
+              <w:t xml:space="preserve">Descarga en formato </w:t>
+            </w:r>
+            <w:proofErr w:type="spellStart"/>
+            <w:r>
+              <w:rPr>
+                <w:lang w:eastAsia="en-US"/>
+              </w:rPr>
+              <w:t>pdf</w:t>
+            </w:r>
+            <w:proofErr w:type="spellEnd"/>
           </w:p>
         </w:tc>
       </w:tr>
@@ -3337,7 +3766,7 @@
         </w:trPr>
         <w:tc>
           <w:tcPr>
-            <w:tcW w:w="3471" w:type="dxa"/>
+            <w:tcW w:w="3184" w:type="dxa"/>
             <w:tcBorders>
               <w:top w:val="single" w:sz="4" w:space="0" w:color="auto"/>
               <w:left w:val="single" w:sz="4" w:space="0" w:color="auto"/>
@@ -3349,18 +3778,27 @@
           <w:p>
             <w:pPr>
               <w:pStyle w:val="Prrafodelista"/>
+              <w:numPr>
+                <w:ilvl w:val="0"/>
+                <w:numId w:val="11"/>
+              </w:numPr>
               <w:spacing w:line="360" w:lineRule="auto"/>
-              <w:ind w:left="284" w:firstLine="0"/>
-              <w:jc w:val="center"/>
               <w:rPr>
                 <w:rFonts w:cs="Arial"/>
               </w:rPr>
             </w:pPr>
-          </w:p>
-        </w:tc>
-        <w:tc>
-          <w:tcPr>
-            <w:tcW w:w="2404" w:type="dxa"/>
+            <w:r>
+              <w:rPr>
+                <w:noProof/>
+                <w:lang w:eastAsia="en-US"/>
+              </w:rPr>
+              <w:t>Cambio de estado de transacciones</w:t>
+            </w:r>
+          </w:p>
+        </w:tc>
+        <w:tc>
+          <w:tcPr>
+            <w:tcW w:w="2151" w:type="dxa"/>
             <w:tcBorders>
               <w:top w:val="single" w:sz="4" w:space="0" w:color="auto"/>
               <w:left w:val="single" w:sz="4" w:space="0" w:color="auto"/>
@@ -3378,11 +3816,17 @@
                 <w:lang w:eastAsia="en-US"/>
               </w:rPr>
             </w:pPr>
-          </w:p>
-        </w:tc>
-        <w:tc>
-          <w:tcPr>
-            <w:tcW w:w="3613" w:type="dxa"/>
+            <w:r>
+              <w:rPr>
+                <w:lang w:eastAsia="en-US"/>
+              </w:rPr>
+              <w:t>seleccionar</w:t>
+            </w:r>
+          </w:p>
+        </w:tc>
+        <w:tc>
+          <w:tcPr>
+            <w:tcW w:w="3159" w:type="dxa"/>
             <w:tcBorders>
               <w:top w:val="single" w:sz="4" w:space="0" w:color="auto"/>
               <w:left w:val="single" w:sz="4" w:space="0" w:color="auto"/>
@@ -3399,6 +3843,12 @@
                 <w:lang w:eastAsia="en-US"/>
               </w:rPr>
             </w:pPr>
+            <w:r>
+              <w:rPr>
+                <w:lang w:eastAsia="en-US"/>
+              </w:rPr>
+              <w:t>Cambio de estado</w:t>
+            </w:r>
           </w:p>
         </w:tc>
       </w:tr>
@@ -3408,7 +3858,7 @@
         </w:trPr>
         <w:tc>
           <w:tcPr>
-            <w:tcW w:w="3471" w:type="dxa"/>
+            <w:tcW w:w="3184" w:type="dxa"/>
             <w:tcBorders>
               <w:top w:val="single" w:sz="4" w:space="0" w:color="auto"/>
               <w:left w:val="single" w:sz="4" w:space="0" w:color="auto"/>
@@ -3421,17 +3871,64 @@
             <w:pPr>
               <w:pStyle w:val="Prrafodelista"/>
               <w:spacing w:line="360" w:lineRule="auto"/>
-              <w:ind w:left="284" w:firstLine="0"/>
-              <w:jc w:val="center"/>
+              <w:ind w:firstLine="0"/>
               <w:rPr>
                 <w:rFonts w:cs="Arial"/>
               </w:rPr>
             </w:pPr>
-          </w:p>
-        </w:tc>
-        <w:tc>
-          <w:tcPr>
-            <w:tcW w:w="2404" w:type="dxa"/>
+            <w:r>
+              <w:rPr>
+                <w:noProof/>
+                <w:lang w:val="en-US" w:eastAsia="en-US"/>
+              </w:rPr>
+              <w:drawing>
+                <wp:inline distT="0" distB="0" distL="0" distR="0" wp14:anchorId="01C81FD2" wp14:editId="75796EC3">
+                  <wp:extent cx="876190" cy="247619"/>
+                  <wp:effectExtent l="0" t="0" r="635" b="635"/>
+                  <wp:docPr id="23" name="Imagen 23"/>
+                  <wp:cNvGraphicFramePr>
+                    <a:graphicFrameLocks xmlns:a="http://schemas.openxmlformats.org/drawingml/2006/main" noChangeAspect="1"/>
+                  </wp:cNvGraphicFramePr>
+                  <a:graphic xmlns:a="http://schemas.openxmlformats.org/drawingml/2006/main">
+                    <a:graphicData uri="http://schemas.openxmlformats.org/drawingml/2006/picture">
+                      <pic:pic xmlns:pic="http://schemas.openxmlformats.org/drawingml/2006/picture">
+                        <pic:nvPicPr>
+                          <pic:cNvPr id="1" name=""/>
+                          <pic:cNvPicPr/>
+                        </pic:nvPicPr>
+                        <pic:blipFill>
+                          <a:blip r:embed="rId17"/>
+                          <a:stretch>
+                            <a:fillRect/>
+                          </a:stretch>
+                        </pic:blipFill>
+                        <pic:spPr>
+                          <a:xfrm>
+                            <a:off x="0" y="0"/>
+                            <a:ext cx="876190" cy="247619"/>
+                          </a:xfrm>
+                          <a:prstGeom prst="rect">
+                            <a:avLst/>
+                          </a:prstGeom>
+                        </pic:spPr>
+                      </pic:pic>
+                    </a:graphicData>
+                  </a:graphic>
+                </wp:inline>
+              </w:drawing>
+            </w:r>
+            <w:r>
+              <w:rPr>
+                <w:noProof/>
+                <w:lang w:eastAsia="en-US"/>
+              </w:rPr>
+              <w:t>Buscar</w:t>
+            </w:r>
+          </w:p>
+        </w:tc>
+        <w:tc>
+          <w:tcPr>
+            <w:tcW w:w="2151" w:type="dxa"/>
             <w:tcBorders>
               <w:top w:val="single" w:sz="4" w:space="0" w:color="auto"/>
               <w:left w:val="single" w:sz="4" w:space="0" w:color="auto"/>
@@ -3449,11 +3946,17 @@
                 <w:lang w:eastAsia="en-US"/>
               </w:rPr>
             </w:pPr>
-          </w:p>
-        </w:tc>
-        <w:tc>
-          <w:tcPr>
-            <w:tcW w:w="3613" w:type="dxa"/>
+            <w:r>
+              <w:rPr>
+                <w:lang w:eastAsia="en-US"/>
+              </w:rPr>
+              <w:t>seleccionar</w:t>
+            </w:r>
+          </w:p>
+        </w:tc>
+        <w:tc>
+          <w:tcPr>
+            <w:tcW w:w="3159" w:type="dxa"/>
             <w:tcBorders>
               <w:top w:val="single" w:sz="4" w:space="0" w:color="auto"/>
               <w:left w:val="single" w:sz="4" w:space="0" w:color="auto"/>
@@ -3470,6 +3973,12 @@
                 <w:lang w:eastAsia="en-US"/>
               </w:rPr>
             </w:pPr>
+            <w:r>
+              <w:rPr>
+                <w:lang w:eastAsia="en-US"/>
+              </w:rPr>
+              <w:t>Busca una transacción</w:t>
+            </w:r>
           </w:p>
         </w:tc>
       </w:tr>
@@ -3479,7 +3988,7 @@
         </w:trPr>
         <w:tc>
           <w:tcPr>
-            <w:tcW w:w="3471" w:type="dxa"/>
+            <w:tcW w:w="3184" w:type="dxa"/>
             <w:tcBorders>
               <w:top w:val="single" w:sz="4" w:space="0" w:color="auto"/>
               <w:left w:val="single" w:sz="4" w:space="0" w:color="auto"/>
@@ -3498,11 +4007,59 @@
                 <w:rFonts w:cs="Arial"/>
               </w:rPr>
             </w:pPr>
-          </w:p>
-        </w:tc>
-        <w:tc>
-          <w:tcPr>
-            <w:tcW w:w="2404" w:type="dxa"/>
+            <w:r>
+              <w:rPr>
+                <w:noProof/>
+                <w:lang w:val="en-US" w:eastAsia="en-US"/>
+              </w:rPr>
+              <w:drawing>
+                <wp:inline distT="0" distB="0" distL="0" distR="0" wp14:anchorId="040816E9" wp14:editId="4563A88F">
+                  <wp:extent cx="628571" cy="323810"/>
+                  <wp:effectExtent l="0" t="0" r="635" b="635"/>
+                  <wp:docPr id="24" name="Imagen 24"/>
+                  <wp:cNvGraphicFramePr>
+                    <a:graphicFrameLocks xmlns:a="http://schemas.openxmlformats.org/drawingml/2006/main" noChangeAspect="1"/>
+                  </wp:cNvGraphicFramePr>
+                  <a:graphic xmlns:a="http://schemas.openxmlformats.org/drawingml/2006/main">
+                    <a:graphicData uri="http://schemas.openxmlformats.org/drawingml/2006/picture">
+                      <pic:pic xmlns:pic="http://schemas.openxmlformats.org/drawingml/2006/picture">
+                        <pic:nvPicPr>
+                          <pic:cNvPr id="1" name=""/>
+                          <pic:cNvPicPr/>
+                        </pic:nvPicPr>
+                        <pic:blipFill>
+                          <a:blip r:embed="rId18"/>
+                          <a:stretch>
+                            <a:fillRect/>
+                          </a:stretch>
+                        </pic:blipFill>
+                        <pic:spPr>
+                          <a:xfrm>
+                            <a:off x="0" y="0"/>
+                            <a:ext cx="628571" cy="323810"/>
+                          </a:xfrm>
+                          <a:prstGeom prst="rect">
+                            <a:avLst/>
+                          </a:prstGeom>
+                        </pic:spPr>
+                      </pic:pic>
+                    </a:graphicData>
+                  </a:graphic>
+                </wp:inline>
+              </w:drawing>
+            </w:r>
+            <w:r>
+              <w:rPr>
+                <w:noProof/>
+                <w:lang w:eastAsia="en-US"/>
+              </w:rPr>
+              <w:t>Limpiar</w:t>
+            </w:r>
+          </w:p>
+        </w:tc>
+        <w:tc>
+          <w:tcPr>
+            <w:tcW w:w="2151" w:type="dxa"/>
             <w:tcBorders>
               <w:top w:val="single" w:sz="4" w:space="0" w:color="auto"/>
               <w:left w:val="single" w:sz="4" w:space="0" w:color="auto"/>
@@ -3520,11 +4077,17 @@
                 <w:lang w:eastAsia="en-US"/>
               </w:rPr>
             </w:pPr>
-          </w:p>
-        </w:tc>
-        <w:tc>
-          <w:tcPr>
-            <w:tcW w:w="3613" w:type="dxa"/>
+            <w:r>
+              <w:rPr>
+                <w:lang w:eastAsia="en-US"/>
+              </w:rPr>
+              <w:t>seleccionar</w:t>
+            </w:r>
+          </w:p>
+        </w:tc>
+        <w:tc>
+          <w:tcPr>
+            <w:tcW w:w="3159" w:type="dxa"/>
             <w:tcBorders>
               <w:top w:val="single" w:sz="4" w:space="0" w:color="auto"/>
               <w:left w:val="single" w:sz="4" w:space="0" w:color="auto"/>
@@ -3541,6 +4104,12 @@
                 <w:lang w:eastAsia="en-US"/>
               </w:rPr>
             </w:pPr>
+            <w:r>
+              <w:rPr>
+                <w:lang w:eastAsia="en-US"/>
+              </w:rPr>
+              <w:t>Limpia los campos</w:t>
+            </w:r>
           </w:p>
         </w:tc>
       </w:tr>
@@ -3550,7 +4119,7 @@
         </w:trPr>
         <w:tc>
           <w:tcPr>
-            <w:tcW w:w="3471" w:type="dxa"/>
+            <w:tcW w:w="3184" w:type="dxa"/>
             <w:tcBorders>
               <w:top w:val="single" w:sz="4" w:space="0" w:color="auto"/>
               <w:left w:val="single" w:sz="4" w:space="0" w:color="auto"/>
@@ -3568,11 +4137,59 @@
                 <w:rFonts w:cs="Arial"/>
               </w:rPr>
             </w:pPr>
-          </w:p>
-        </w:tc>
-        <w:tc>
-          <w:tcPr>
-            <w:tcW w:w="2404" w:type="dxa"/>
+            <w:r>
+              <w:rPr>
+                <w:noProof/>
+                <w:lang w:val="en-US" w:eastAsia="en-US"/>
+              </w:rPr>
+              <w:drawing>
+                <wp:inline distT="0" distB="0" distL="0" distR="0" wp14:anchorId="5D82E4B1" wp14:editId="018C4E98">
+                  <wp:extent cx="1123810" cy="276190"/>
+                  <wp:effectExtent l="0" t="0" r="635" b="0"/>
+                  <wp:docPr id="25" name="Imagen 25"/>
+                  <wp:cNvGraphicFramePr>
+                    <a:graphicFrameLocks xmlns:a="http://schemas.openxmlformats.org/drawingml/2006/main" noChangeAspect="1"/>
+                  </wp:cNvGraphicFramePr>
+                  <a:graphic xmlns:a="http://schemas.openxmlformats.org/drawingml/2006/main">
+                    <a:graphicData uri="http://schemas.openxmlformats.org/drawingml/2006/picture">
+                      <pic:pic xmlns:pic="http://schemas.openxmlformats.org/drawingml/2006/picture">
+                        <pic:nvPicPr>
+                          <pic:cNvPr id="1" name=""/>
+                          <pic:cNvPicPr/>
+                        </pic:nvPicPr>
+                        <pic:blipFill>
+                          <a:blip r:embed="rId19"/>
+                          <a:stretch>
+                            <a:fillRect/>
+                          </a:stretch>
+                        </pic:blipFill>
+                        <pic:spPr>
+                          <a:xfrm>
+                            <a:off x="0" y="0"/>
+                            <a:ext cx="1123810" cy="276190"/>
+                          </a:xfrm>
+                          <a:prstGeom prst="rect">
+                            <a:avLst/>
+                          </a:prstGeom>
+                        </pic:spPr>
+                      </pic:pic>
+                    </a:graphicData>
+                  </a:graphic>
+                </wp:inline>
+              </w:drawing>
+            </w:r>
+            <w:r>
+              <w:rPr>
+                <w:noProof/>
+                <w:lang w:val="en-US" w:eastAsia="en-US"/>
+              </w:rPr>
+              <w:t>Registrar Transacciones</w:t>
+            </w:r>
+          </w:p>
+        </w:tc>
+        <w:tc>
+          <w:tcPr>
+            <w:tcW w:w="2151" w:type="dxa"/>
             <w:tcBorders>
               <w:top w:val="single" w:sz="4" w:space="0" w:color="auto"/>
               <w:left w:val="single" w:sz="4" w:space="0" w:color="auto"/>
@@ -3590,11 +4207,17 @@
                 <w:lang w:eastAsia="en-US"/>
               </w:rPr>
             </w:pPr>
-          </w:p>
-        </w:tc>
-        <w:tc>
-          <w:tcPr>
-            <w:tcW w:w="3613" w:type="dxa"/>
+            <w:r>
+              <w:rPr>
+                <w:lang w:eastAsia="en-US"/>
+              </w:rPr>
+              <w:t>seleccionar</w:t>
+            </w:r>
+          </w:p>
+        </w:tc>
+        <w:tc>
+          <w:tcPr>
+            <w:tcW w:w="3159" w:type="dxa"/>
             <w:tcBorders>
               <w:top w:val="single" w:sz="4" w:space="0" w:color="auto"/>
               <w:left w:val="single" w:sz="4" w:space="0" w:color="auto"/>
@@ -3611,6 +4234,12 @@
                 <w:lang w:eastAsia="en-US"/>
               </w:rPr>
             </w:pPr>
+            <w:r>
+              <w:rPr>
+                <w:lang w:eastAsia="en-US"/>
+              </w:rPr>
+              <w:t>Registra una transacción</w:t>
+            </w:r>
           </w:p>
         </w:tc>
       </w:tr>
@@ -3620,7 +4249,7 @@
         </w:trPr>
         <w:tc>
           <w:tcPr>
-            <w:tcW w:w="3471" w:type="dxa"/>
+            <w:tcW w:w="3184" w:type="dxa"/>
             <w:tcBorders>
               <w:top w:val="single" w:sz="4" w:space="0" w:color="auto"/>
               <w:left w:val="single" w:sz="4" w:space="0" w:color="auto"/>
@@ -3642,7 +4271,7 @@
         </w:tc>
         <w:tc>
           <w:tcPr>
-            <w:tcW w:w="2404" w:type="dxa"/>
+            <w:tcW w:w="2151" w:type="dxa"/>
             <w:tcBorders>
               <w:top w:val="single" w:sz="4" w:space="0" w:color="auto"/>
               <w:left w:val="single" w:sz="4" w:space="0" w:color="auto"/>
@@ -3664,7 +4293,7 @@
         </w:tc>
         <w:tc>
           <w:tcPr>
-            <w:tcW w:w="3613" w:type="dxa"/>
+            <w:tcW w:w="3159" w:type="dxa"/>
             <w:tcBorders>
               <w:top w:val="single" w:sz="4" w:space="0" w:color="auto"/>
               <w:left w:val="single" w:sz="4" w:space="0" w:color="auto"/>
@@ -3690,7 +4319,7 @@
         </w:trPr>
         <w:tc>
           <w:tcPr>
-            <w:tcW w:w="3471" w:type="dxa"/>
+            <w:tcW w:w="3184" w:type="dxa"/>
             <w:shd w:val="clear" w:color="auto" w:fill="B6DDE8" w:themeFill="accent5" w:themeFillTint="66"/>
             <w:vAlign w:val="center"/>
             <w:hideMark/>
@@ -3714,7 +4343,7 @@
         </w:tc>
         <w:tc>
           <w:tcPr>
-            <w:tcW w:w="2404" w:type="dxa"/>
+            <w:tcW w:w="2151" w:type="dxa"/>
             <w:shd w:val="clear" w:color="auto" w:fill="B6DDE8" w:themeFill="accent5" w:themeFillTint="66"/>
             <w:vAlign w:val="center"/>
             <w:hideMark/>
@@ -3738,7 +4367,7 @@
         </w:tc>
         <w:tc>
           <w:tcPr>
-            <w:tcW w:w="3613" w:type="dxa"/>
+            <w:tcW w:w="3159" w:type="dxa"/>
             <w:shd w:val="clear" w:color="auto" w:fill="B6DDE8" w:themeFill="accent5" w:themeFillTint="66"/>
             <w:vAlign w:val="center"/>
             <w:hideMark/>
@@ -3762,7 +4391,7 @@
       <w:tr>
         <w:tc>
           <w:tcPr>
-            <w:tcW w:w="3471" w:type="dxa"/>
+            <w:tcW w:w="3184" w:type="dxa"/>
             <w:vAlign w:val="center"/>
           </w:tcPr>
           <w:p>
@@ -3777,7 +4406,7 @@
         </w:tc>
         <w:tc>
           <w:tcPr>
-            <w:tcW w:w="2404" w:type="dxa"/>
+            <w:tcW w:w="2151" w:type="dxa"/>
             <w:vAlign w:val="center"/>
           </w:tcPr>
           <w:p>
@@ -3793,7 +4422,7 @@
         </w:tc>
         <w:tc>
           <w:tcPr>
-            <w:tcW w:w="3613" w:type="dxa"/>
+            <w:tcW w:w="3159" w:type="dxa"/>
             <w:vAlign w:val="center"/>
           </w:tcPr>
           <w:p>
@@ -3811,7 +4440,7 @@
       <w:tr>
         <w:tc>
           <w:tcPr>
-            <w:tcW w:w="3471" w:type="dxa"/>
+            <w:tcW w:w="3184" w:type="dxa"/>
             <w:vAlign w:val="center"/>
           </w:tcPr>
           <w:p>
@@ -3835,7 +4464,7 @@
         </w:tc>
         <w:tc>
           <w:tcPr>
-            <w:tcW w:w="2404" w:type="dxa"/>
+            <w:tcW w:w="2151" w:type="dxa"/>
             <w:vAlign w:val="center"/>
           </w:tcPr>
           <w:p>
@@ -3851,7 +4480,7 @@
         </w:tc>
         <w:tc>
           <w:tcPr>
-            <w:tcW w:w="3613" w:type="dxa"/>
+            <w:tcW w:w="3159" w:type="dxa"/>
             <w:vAlign w:val="center"/>
           </w:tcPr>
           <w:p>
@@ -3869,7 +4498,7 @@
       <w:tr>
         <w:tc>
           <w:tcPr>
-            <w:tcW w:w="3471" w:type="dxa"/>
+            <w:tcW w:w="3184" w:type="dxa"/>
             <w:vAlign w:val="center"/>
           </w:tcPr>
           <w:p>
@@ -3884,7 +4513,7 @@
         </w:tc>
         <w:tc>
           <w:tcPr>
-            <w:tcW w:w="2404" w:type="dxa"/>
+            <w:tcW w:w="2151" w:type="dxa"/>
             <w:vAlign w:val="center"/>
           </w:tcPr>
           <w:p>
@@ -3900,7 +4529,7 @@
         </w:tc>
         <w:tc>
           <w:tcPr>
-            <w:tcW w:w="3613" w:type="dxa"/>
+            <w:tcW w:w="3159" w:type="dxa"/>
             <w:vAlign w:val="center"/>
           </w:tcPr>
           <w:p>
@@ -3935,7 +4564,7 @@
           <w:u w:val="single"/>
         </w:rPr>
       </w:pPr>
-      <w:bookmarkStart w:id="2" w:name="_Toc321571134"/>
+      <w:bookmarkStart w:id="1" w:name="_Toc321571134"/>
       <w:r>
         <w:rPr>
           <w:b/>
@@ -3946,7 +4575,7 @@
         </w:rPr>
         <w:t>DATOS</w:t>
       </w:r>
-      <w:bookmarkEnd w:id="2"/>
+      <w:bookmarkEnd w:id="1"/>
       <w:r>
         <w:rPr>
           <w:b/>
@@ -4011,6 +4640,7 @@
           <w:sz w:val="22"/>
           <w:lang w:val="es-AR"/>
         </w:rPr>
+        <w:lastRenderedPageBreak/>
         <w:t>(registro para el empleado seleccionado por el usuario autorizado)</w:t>
       </w:r>
     </w:p>
@@ -4529,57 +5159,6 @@
           <w:lang w:val="es-AR" w:eastAsia="es-AR"/>
         </w:rPr>
       </w:pPr>
-      <w:r>
-        <w:rPr>
-          <w:noProof/>
-          <w:sz w:val="28"/>
-          <w:szCs w:val="28"/>
-          <w:u w:val="single"/>
-          <w:lang w:val="en-US" w:eastAsia="en-US"/>
-          <w14:ligatures w14:val="standardContextual"/>
-        </w:rPr>
-        <w:drawing>
-          <wp:inline distT="0" distB="0" distL="0" distR="0" wp14:anchorId="5FDB9613" wp14:editId="06192DC0">
-            <wp:extent cx="4986683" cy="3978111"/>
-            <wp:effectExtent l="0" t="0" r="4445" b="3810"/>
-            <wp:docPr id="1" name="Imagen 1"/>
-            <wp:cNvGraphicFramePr>
-              <a:graphicFrameLocks xmlns:a="http://schemas.openxmlformats.org/drawingml/2006/main" noChangeAspect="1"/>
-            </wp:cNvGraphicFramePr>
-            <a:graphic xmlns:a="http://schemas.openxmlformats.org/drawingml/2006/main">
-              <a:graphicData uri="http://schemas.openxmlformats.org/drawingml/2006/picture">
-                <pic:pic xmlns:pic="http://schemas.openxmlformats.org/drawingml/2006/picture">
-                  <pic:nvPicPr>
-                    <pic:cNvPr id="1" name="Imagen 1"/>
-                    <pic:cNvPicPr/>
-                  </pic:nvPicPr>
-                  <pic:blipFill>
-                    <a:blip r:embed="rId13">
-                      <a:extLst>
-                        <a:ext uri="{28A0092B-C50C-407E-A947-70E740481C1C}">
-                          <a14:useLocalDpi xmlns:a14="http://schemas.microsoft.com/office/drawing/2010/main" val="0"/>
-                        </a:ext>
-                      </a:extLst>
-                    </a:blip>
-                    <a:stretch>
-                      <a:fillRect/>
-                    </a:stretch>
-                  </pic:blipFill>
-                  <pic:spPr>
-                    <a:xfrm>
-                      <a:off x="0" y="0"/>
-                      <a:ext cx="4994240" cy="3984140"/>
-                    </a:xfrm>
-                    <a:prstGeom prst="rect">
-                      <a:avLst/>
-                    </a:prstGeom>
-                  </pic:spPr>
-                </pic:pic>
-              </a:graphicData>
-            </a:graphic>
-          </wp:inline>
-        </w:drawing>
-      </w:r>
     </w:p>
     <w:p>
       <w:pPr>
@@ -4992,6 +5571,7 @@
               <w:ind w:firstLine="0"/>
             </w:pPr>
             <w:r>
+              <w:lastRenderedPageBreak/>
               <w:t>1.1</w:t>
             </w:r>
           </w:p>
@@ -5124,6 +5704,9 @@
               <w:spacing w:line="360" w:lineRule="auto"/>
               <w:ind w:firstLine="0"/>
             </w:pPr>
+            <w:r>
+              <w:t>10/5/2023</w:t>
+            </w:r>
           </w:p>
         </w:tc>
         <w:tc>
@@ -5135,6 +5718,9 @@
               <w:spacing w:line="360" w:lineRule="auto"/>
               <w:ind w:firstLine="0"/>
             </w:pPr>
+            <w:r>
+              <w:t>Actualización de prototipo y datos</w:t>
+            </w:r>
           </w:p>
         </w:tc>
         <w:tc>
@@ -5146,6 +5732,19 @@
               <w:spacing w:line="360" w:lineRule="auto"/>
               <w:ind w:firstLine="0"/>
             </w:pPr>
+            <w:r>
+              <w:t xml:space="preserve">Mica </w:t>
+            </w:r>
+            <w:proofErr w:type="spellStart"/>
+            <w:r>
+              <w:t>Barberis</w:t>
+            </w:r>
+            <w:proofErr w:type="spellEnd"/>
+            <w:r>
+              <w:t xml:space="preserve"> y Laura Torres</w:t>
+            </w:r>
+            <w:bookmarkStart w:id="2" w:name="_GoBack"/>
+            <w:bookmarkEnd w:id="2"/>
           </w:p>
         </w:tc>
       </w:tr>
@@ -5160,8 +5759,8 @@
     <w:p/>
     <w:p/>
     <w:sectPr>
-      <w:headerReference w:type="default" r:id="rId14"/>
-      <w:footerReference w:type="default" r:id="rId15"/>
+      <w:headerReference w:type="default" r:id="rId20"/>
+      <w:footerReference w:type="default" r:id="rId21"/>
       <w:pgSz w:w="11906" w:h="16838" w:code="9"/>
       <w:pgMar w:top="1701" w:right="1701" w:bottom="1418" w:left="1701" w:header="709" w:footer="709" w:gutter="0"/>
       <w:pgBorders w:offsetFrom="page">
@@ -5250,7 +5849,7 @@
         <w:sz w:val="16"/>
         <w:szCs w:val="16"/>
       </w:rPr>
-      <w:t>4</w:t>
+      <w:t>6</w:t>
     </w:r>
     <w:r>
       <w:rPr>
@@ -5600,7 +6199,477 @@
 
 <file path=word/numbering.xml><?xml version="1.0" encoding="utf-8"?>
 <w:numbering xmlns:wpc="http://schemas.microsoft.com/office/word/2010/wordprocessingCanvas" xmlns:cx="http://schemas.microsoft.com/office/drawing/2014/chartex" xmlns:mc="http://schemas.openxmlformats.org/markup-compatibility/2006" xmlns:o="urn:schemas-microsoft-com:office:office" xmlns:r="http://schemas.openxmlformats.org/officeDocument/2006/relationships" xmlns:m="http://schemas.openxmlformats.org/officeDocument/2006/math" xmlns:v="urn:schemas-microsoft-com:vml" xmlns:wp14="http://schemas.microsoft.com/office/word/2010/wordprocessingDrawing" xmlns:wp="http://schemas.openxmlformats.org/drawingml/2006/wordprocessingDrawing" xmlns:w10="urn:schemas-microsoft-com:office:word" xmlns:w="http://schemas.openxmlformats.org/wordprocessingml/2006/main" xmlns:w14="http://schemas.microsoft.com/office/word/2010/wordml" xmlns:w15="http://schemas.microsoft.com/office/word/2012/wordml" xmlns:w16se="http://schemas.microsoft.com/office/word/2015/wordml/symex" xmlns:wpg="http://schemas.microsoft.com/office/word/2010/wordprocessingGroup" xmlns:wpi="http://schemas.microsoft.com/office/word/2010/wordprocessingInk" xmlns:wne="http://schemas.microsoft.com/office/word/2006/wordml" xmlns:wps="http://schemas.microsoft.com/office/word/2010/wordprocessingShape" mc:Ignorable="w14 w15 w16se wp14">
+  <w:numPicBullet w:numPicBulletId="0">
+    <w:pict>
+      <v:shapetype id="_x0000_t75" coordsize="21600,21600" o:spt="75" o:preferrelative="t" path="m@4@5l@4@11@9@11@9@5xe" filled="f" stroked="f">
+        <v:stroke joinstyle="miter"/>
+        <v:formulas>
+          <v:f eqn="if lineDrawn pixelLineWidth 0"/>
+          <v:f eqn="sum @0 1 0"/>
+          <v:f eqn="sum 0 0 @1"/>
+          <v:f eqn="prod @2 1 2"/>
+          <v:f eqn="prod @3 21600 pixelWidth"/>
+          <v:f eqn="prod @3 21600 pixelHeight"/>
+          <v:f eqn="sum @0 0 1"/>
+          <v:f eqn="prod @6 1 2"/>
+          <v:f eqn="prod @7 21600 pixelWidth"/>
+          <v:f eqn="sum @8 21600 0"/>
+          <v:f eqn="prod @7 21600 pixelHeight"/>
+          <v:f eqn="sum @10 21600 0"/>
+        </v:formulas>
+        <v:path o:extrusionok="f" gradientshapeok="t" o:connecttype="rect"/>
+        <o:lock v:ext="edit" aspectratio="t"/>
+      </v:shapetype>
+      <v:shape id="_x0000_i1057" type="#_x0000_t75" style="width:34.2pt;height:34.2pt;visibility:visible;mso-wrap-style:square" o:bullet="t">
+        <v:imagedata r:id="rId1" o:title=""/>
+      </v:shape>
+    </w:pict>
+  </w:numPicBullet>
+  <w:numPicBullet w:numPicBulletId="1">
+    <w:pict>
+      <v:shape id="_x0000_i1058" type="#_x0000_t75" style="width:36pt;height:34.2pt;visibility:visible;mso-wrap-style:square" o:bullet="t">
+        <v:imagedata r:id="rId2" o:title=""/>
+      </v:shape>
+    </w:pict>
+  </w:numPicBullet>
+  <w:numPicBullet w:numPicBulletId="2">
+    <w:pict>
+      <v:shape id="_x0000_i1059" type="#_x0000_t75" style="width:70.2pt;height:55.8pt;visibility:visible;mso-wrap-style:square" o:bullet="t">
+        <v:imagedata r:id="rId3" o:title=""/>
+      </v:shape>
+    </w:pict>
+  </w:numPicBullet>
+  <w:numPicBullet w:numPicBulletId="3">
+    <w:pict>
+      <v:shape id="_x0000_i1060" type="#_x0000_t75" style="width:13.2pt;height:13.2pt;visibility:visible;mso-wrap-style:square" o:bullet="t">
+        <v:imagedata r:id="rId4" o:title=""/>
+      </v:shape>
+    </w:pict>
+  </w:numPicBullet>
   <w:abstractNum w:abstractNumId="0" w15:restartNumberingAfterBreak="0">
+    <w:nsid w:val="045B47E0"/>
+    <w:multiLevelType w:val="hybridMultilevel"/>
+    <w:tmpl w:val="3F8C3E48"/>
+    <w:lvl w:ilvl="0" w:tplc="AB182C8A">
+      <w:start w:val="1"/>
+      <w:numFmt w:val="bullet"/>
+      <w:lvlText w:val=""/>
+      <w:lvlPicBulletId w:val="1"/>
+      <w:lvlJc w:val="left"/>
+      <w:pPr>
+        <w:tabs>
+          <w:tab w:val="num" w:pos="720"/>
+        </w:tabs>
+        <w:ind w:left="720" w:hanging="360"/>
+      </w:pPr>
+      <w:rPr>
+        <w:rFonts w:ascii="Symbol" w:hAnsi="Symbol" w:hint="default"/>
+      </w:rPr>
+    </w:lvl>
+    <w:lvl w:ilvl="1" w:tplc="0748D3AC" w:tentative="1">
+      <w:start w:val="1"/>
+      <w:numFmt w:val="bullet"/>
+      <w:lvlText w:val=""/>
+      <w:lvlJc w:val="left"/>
+      <w:pPr>
+        <w:tabs>
+          <w:tab w:val="num" w:pos="1440"/>
+        </w:tabs>
+        <w:ind w:left="1440" w:hanging="360"/>
+      </w:pPr>
+      <w:rPr>
+        <w:rFonts w:ascii="Symbol" w:hAnsi="Symbol" w:hint="default"/>
+      </w:rPr>
+    </w:lvl>
+    <w:lvl w:ilvl="2" w:tplc="1D1E8160" w:tentative="1">
+      <w:start w:val="1"/>
+      <w:numFmt w:val="bullet"/>
+      <w:lvlText w:val=""/>
+      <w:lvlJc w:val="left"/>
+      <w:pPr>
+        <w:tabs>
+          <w:tab w:val="num" w:pos="2160"/>
+        </w:tabs>
+        <w:ind w:left="2160" w:hanging="360"/>
+      </w:pPr>
+      <w:rPr>
+        <w:rFonts w:ascii="Symbol" w:hAnsi="Symbol" w:hint="default"/>
+      </w:rPr>
+    </w:lvl>
+    <w:lvl w:ilvl="3" w:tplc="E0885608" w:tentative="1">
+      <w:start w:val="1"/>
+      <w:numFmt w:val="bullet"/>
+      <w:lvlText w:val=""/>
+      <w:lvlJc w:val="left"/>
+      <w:pPr>
+        <w:tabs>
+          <w:tab w:val="num" w:pos="2880"/>
+        </w:tabs>
+        <w:ind w:left="2880" w:hanging="360"/>
+      </w:pPr>
+      <w:rPr>
+        <w:rFonts w:ascii="Symbol" w:hAnsi="Symbol" w:hint="default"/>
+      </w:rPr>
+    </w:lvl>
+    <w:lvl w:ilvl="4" w:tplc="07C68956" w:tentative="1">
+      <w:start w:val="1"/>
+      <w:numFmt w:val="bullet"/>
+      <w:lvlText w:val=""/>
+      <w:lvlJc w:val="left"/>
+      <w:pPr>
+        <w:tabs>
+          <w:tab w:val="num" w:pos="3600"/>
+        </w:tabs>
+        <w:ind w:left="3600" w:hanging="360"/>
+      </w:pPr>
+      <w:rPr>
+        <w:rFonts w:ascii="Symbol" w:hAnsi="Symbol" w:hint="default"/>
+      </w:rPr>
+    </w:lvl>
+    <w:lvl w:ilvl="5" w:tplc="2EC0D062" w:tentative="1">
+      <w:start w:val="1"/>
+      <w:numFmt w:val="bullet"/>
+      <w:lvlText w:val=""/>
+      <w:lvlJc w:val="left"/>
+      <w:pPr>
+        <w:tabs>
+          <w:tab w:val="num" w:pos="4320"/>
+        </w:tabs>
+        <w:ind w:left="4320" w:hanging="360"/>
+      </w:pPr>
+      <w:rPr>
+        <w:rFonts w:ascii="Symbol" w:hAnsi="Symbol" w:hint="default"/>
+      </w:rPr>
+    </w:lvl>
+    <w:lvl w:ilvl="6" w:tplc="C10C8746" w:tentative="1">
+      <w:start w:val="1"/>
+      <w:numFmt w:val="bullet"/>
+      <w:lvlText w:val=""/>
+      <w:lvlJc w:val="left"/>
+      <w:pPr>
+        <w:tabs>
+          <w:tab w:val="num" w:pos="5040"/>
+        </w:tabs>
+        <w:ind w:left="5040" w:hanging="360"/>
+      </w:pPr>
+      <w:rPr>
+        <w:rFonts w:ascii="Symbol" w:hAnsi="Symbol" w:hint="default"/>
+      </w:rPr>
+    </w:lvl>
+    <w:lvl w:ilvl="7" w:tplc="E716BD9E" w:tentative="1">
+      <w:start w:val="1"/>
+      <w:numFmt w:val="bullet"/>
+      <w:lvlText w:val=""/>
+      <w:lvlJc w:val="left"/>
+      <w:pPr>
+        <w:tabs>
+          <w:tab w:val="num" w:pos="5760"/>
+        </w:tabs>
+        <w:ind w:left="5760" w:hanging="360"/>
+      </w:pPr>
+      <w:rPr>
+        <w:rFonts w:ascii="Symbol" w:hAnsi="Symbol" w:hint="default"/>
+      </w:rPr>
+    </w:lvl>
+    <w:lvl w:ilvl="8" w:tplc="0BD2FD36" w:tentative="1">
+      <w:start w:val="1"/>
+      <w:numFmt w:val="bullet"/>
+      <w:lvlText w:val=""/>
+      <w:lvlJc w:val="left"/>
+      <w:pPr>
+        <w:tabs>
+          <w:tab w:val="num" w:pos="6480"/>
+        </w:tabs>
+        <w:ind w:left="6480" w:hanging="360"/>
+      </w:pPr>
+      <w:rPr>
+        <w:rFonts w:ascii="Symbol" w:hAnsi="Symbol" w:hint="default"/>
+      </w:rPr>
+    </w:lvl>
+  </w:abstractNum>
+  <w:abstractNum w:abstractNumId="1" w15:restartNumberingAfterBreak="0">
+    <w:nsid w:val="074A445E"/>
+    <w:multiLevelType w:val="hybridMultilevel"/>
+    <w:tmpl w:val="3648CD94"/>
+    <w:lvl w:ilvl="0" w:tplc="223816E6">
+      <w:start w:val="1"/>
+      <w:numFmt w:val="bullet"/>
+      <w:lvlText w:val=""/>
+      <w:lvlPicBulletId w:val="2"/>
+      <w:lvlJc w:val="left"/>
+      <w:pPr>
+        <w:tabs>
+          <w:tab w:val="num" w:pos="720"/>
+        </w:tabs>
+        <w:ind w:left="720" w:hanging="360"/>
+      </w:pPr>
+      <w:rPr>
+        <w:rFonts w:ascii="Symbol" w:hAnsi="Symbol" w:hint="default"/>
+      </w:rPr>
+    </w:lvl>
+    <w:lvl w:ilvl="1" w:tplc="D6064EEA" w:tentative="1">
+      <w:start w:val="1"/>
+      <w:numFmt w:val="bullet"/>
+      <w:lvlText w:val=""/>
+      <w:lvlJc w:val="left"/>
+      <w:pPr>
+        <w:tabs>
+          <w:tab w:val="num" w:pos="1440"/>
+        </w:tabs>
+        <w:ind w:left="1440" w:hanging="360"/>
+      </w:pPr>
+      <w:rPr>
+        <w:rFonts w:ascii="Symbol" w:hAnsi="Symbol" w:hint="default"/>
+      </w:rPr>
+    </w:lvl>
+    <w:lvl w:ilvl="2" w:tplc="ED00D01E" w:tentative="1">
+      <w:start w:val="1"/>
+      <w:numFmt w:val="bullet"/>
+      <w:lvlText w:val=""/>
+      <w:lvlJc w:val="left"/>
+      <w:pPr>
+        <w:tabs>
+          <w:tab w:val="num" w:pos="2160"/>
+        </w:tabs>
+        <w:ind w:left="2160" w:hanging="360"/>
+      </w:pPr>
+      <w:rPr>
+        <w:rFonts w:ascii="Symbol" w:hAnsi="Symbol" w:hint="default"/>
+      </w:rPr>
+    </w:lvl>
+    <w:lvl w:ilvl="3" w:tplc="B2E22BDA" w:tentative="1">
+      <w:start w:val="1"/>
+      <w:numFmt w:val="bullet"/>
+      <w:lvlText w:val=""/>
+      <w:lvlJc w:val="left"/>
+      <w:pPr>
+        <w:tabs>
+          <w:tab w:val="num" w:pos="2880"/>
+        </w:tabs>
+        <w:ind w:left="2880" w:hanging="360"/>
+      </w:pPr>
+      <w:rPr>
+        <w:rFonts w:ascii="Symbol" w:hAnsi="Symbol" w:hint="default"/>
+      </w:rPr>
+    </w:lvl>
+    <w:lvl w:ilvl="4" w:tplc="A858E092" w:tentative="1">
+      <w:start w:val="1"/>
+      <w:numFmt w:val="bullet"/>
+      <w:lvlText w:val=""/>
+      <w:lvlJc w:val="left"/>
+      <w:pPr>
+        <w:tabs>
+          <w:tab w:val="num" w:pos="3600"/>
+        </w:tabs>
+        <w:ind w:left="3600" w:hanging="360"/>
+      </w:pPr>
+      <w:rPr>
+        <w:rFonts w:ascii="Symbol" w:hAnsi="Symbol" w:hint="default"/>
+      </w:rPr>
+    </w:lvl>
+    <w:lvl w:ilvl="5" w:tplc="03ECB514" w:tentative="1">
+      <w:start w:val="1"/>
+      <w:numFmt w:val="bullet"/>
+      <w:lvlText w:val=""/>
+      <w:lvlJc w:val="left"/>
+      <w:pPr>
+        <w:tabs>
+          <w:tab w:val="num" w:pos="4320"/>
+        </w:tabs>
+        <w:ind w:left="4320" w:hanging="360"/>
+      </w:pPr>
+      <w:rPr>
+        <w:rFonts w:ascii="Symbol" w:hAnsi="Symbol" w:hint="default"/>
+      </w:rPr>
+    </w:lvl>
+    <w:lvl w:ilvl="6" w:tplc="3F0634DE" w:tentative="1">
+      <w:start w:val="1"/>
+      <w:numFmt w:val="bullet"/>
+      <w:lvlText w:val=""/>
+      <w:lvlJc w:val="left"/>
+      <w:pPr>
+        <w:tabs>
+          <w:tab w:val="num" w:pos="5040"/>
+        </w:tabs>
+        <w:ind w:left="5040" w:hanging="360"/>
+      </w:pPr>
+      <w:rPr>
+        <w:rFonts w:ascii="Symbol" w:hAnsi="Symbol" w:hint="default"/>
+      </w:rPr>
+    </w:lvl>
+    <w:lvl w:ilvl="7" w:tplc="A12A6924" w:tentative="1">
+      <w:start w:val="1"/>
+      <w:numFmt w:val="bullet"/>
+      <w:lvlText w:val=""/>
+      <w:lvlJc w:val="left"/>
+      <w:pPr>
+        <w:tabs>
+          <w:tab w:val="num" w:pos="5760"/>
+        </w:tabs>
+        <w:ind w:left="5760" w:hanging="360"/>
+      </w:pPr>
+      <w:rPr>
+        <w:rFonts w:ascii="Symbol" w:hAnsi="Symbol" w:hint="default"/>
+      </w:rPr>
+    </w:lvl>
+    <w:lvl w:ilvl="8" w:tplc="E86ACE36" w:tentative="1">
+      <w:start w:val="1"/>
+      <w:numFmt w:val="bullet"/>
+      <w:lvlText w:val=""/>
+      <w:lvlJc w:val="left"/>
+      <w:pPr>
+        <w:tabs>
+          <w:tab w:val="num" w:pos="6480"/>
+        </w:tabs>
+        <w:ind w:left="6480" w:hanging="360"/>
+      </w:pPr>
+      <w:rPr>
+        <w:rFonts w:ascii="Symbol" w:hAnsi="Symbol" w:hint="default"/>
+      </w:rPr>
+    </w:lvl>
+  </w:abstractNum>
+  <w:abstractNum w:abstractNumId="2" w15:restartNumberingAfterBreak="0">
+    <w:nsid w:val="0F0014CA"/>
+    <w:multiLevelType w:val="hybridMultilevel"/>
+    <w:tmpl w:val="78F61046"/>
+    <w:lvl w:ilvl="0" w:tplc="9FC27202">
+      <w:start w:val="1"/>
+      <w:numFmt w:val="bullet"/>
+      <w:lvlText w:val=""/>
+      <w:lvlPicBulletId w:val="3"/>
+      <w:lvlJc w:val="left"/>
+      <w:pPr>
+        <w:tabs>
+          <w:tab w:val="num" w:pos="720"/>
+        </w:tabs>
+        <w:ind w:left="720" w:hanging="360"/>
+      </w:pPr>
+      <w:rPr>
+        <w:rFonts w:ascii="Symbol" w:hAnsi="Symbol" w:hint="default"/>
+      </w:rPr>
+    </w:lvl>
+    <w:lvl w:ilvl="1" w:tplc="4F9A22BC" w:tentative="1">
+      <w:start w:val="1"/>
+      <w:numFmt w:val="bullet"/>
+      <w:lvlText w:val=""/>
+      <w:lvlJc w:val="left"/>
+      <w:pPr>
+        <w:tabs>
+          <w:tab w:val="num" w:pos="1440"/>
+        </w:tabs>
+        <w:ind w:left="1440" w:hanging="360"/>
+      </w:pPr>
+      <w:rPr>
+        <w:rFonts w:ascii="Symbol" w:hAnsi="Symbol" w:hint="default"/>
+      </w:rPr>
+    </w:lvl>
+    <w:lvl w:ilvl="2" w:tplc="F6689B88" w:tentative="1">
+      <w:start w:val="1"/>
+      <w:numFmt w:val="bullet"/>
+      <w:lvlText w:val=""/>
+      <w:lvlJc w:val="left"/>
+      <w:pPr>
+        <w:tabs>
+          <w:tab w:val="num" w:pos="2160"/>
+        </w:tabs>
+        <w:ind w:left="2160" w:hanging="360"/>
+      </w:pPr>
+      <w:rPr>
+        <w:rFonts w:ascii="Symbol" w:hAnsi="Symbol" w:hint="default"/>
+      </w:rPr>
+    </w:lvl>
+    <w:lvl w:ilvl="3" w:tplc="365E2E60" w:tentative="1">
+      <w:start w:val="1"/>
+      <w:numFmt w:val="bullet"/>
+      <w:lvlText w:val=""/>
+      <w:lvlJc w:val="left"/>
+      <w:pPr>
+        <w:tabs>
+          <w:tab w:val="num" w:pos="2880"/>
+        </w:tabs>
+        <w:ind w:left="2880" w:hanging="360"/>
+      </w:pPr>
+      <w:rPr>
+        <w:rFonts w:ascii="Symbol" w:hAnsi="Symbol" w:hint="default"/>
+      </w:rPr>
+    </w:lvl>
+    <w:lvl w:ilvl="4" w:tplc="98544A52" w:tentative="1">
+      <w:start w:val="1"/>
+      <w:numFmt w:val="bullet"/>
+      <w:lvlText w:val=""/>
+      <w:lvlJc w:val="left"/>
+      <w:pPr>
+        <w:tabs>
+          <w:tab w:val="num" w:pos="3600"/>
+        </w:tabs>
+        <w:ind w:left="3600" w:hanging="360"/>
+      </w:pPr>
+      <w:rPr>
+        <w:rFonts w:ascii="Symbol" w:hAnsi="Symbol" w:hint="default"/>
+      </w:rPr>
+    </w:lvl>
+    <w:lvl w:ilvl="5" w:tplc="827AFF58" w:tentative="1">
+      <w:start w:val="1"/>
+      <w:numFmt w:val="bullet"/>
+      <w:lvlText w:val=""/>
+      <w:lvlJc w:val="left"/>
+      <w:pPr>
+        <w:tabs>
+          <w:tab w:val="num" w:pos="4320"/>
+        </w:tabs>
+        <w:ind w:left="4320" w:hanging="360"/>
+      </w:pPr>
+      <w:rPr>
+        <w:rFonts w:ascii="Symbol" w:hAnsi="Symbol" w:hint="default"/>
+      </w:rPr>
+    </w:lvl>
+    <w:lvl w:ilvl="6" w:tplc="73C6E2B8" w:tentative="1">
+      <w:start w:val="1"/>
+      <w:numFmt w:val="bullet"/>
+      <w:lvlText w:val=""/>
+      <w:lvlJc w:val="left"/>
+      <w:pPr>
+        <w:tabs>
+          <w:tab w:val="num" w:pos="5040"/>
+        </w:tabs>
+        <w:ind w:left="5040" w:hanging="360"/>
+      </w:pPr>
+      <w:rPr>
+        <w:rFonts w:ascii="Symbol" w:hAnsi="Symbol" w:hint="default"/>
+      </w:rPr>
+    </w:lvl>
+    <w:lvl w:ilvl="7" w:tplc="29A063BC" w:tentative="1">
+      <w:start w:val="1"/>
+      <w:numFmt w:val="bullet"/>
+      <w:lvlText w:val=""/>
+      <w:lvlJc w:val="left"/>
+      <w:pPr>
+        <w:tabs>
+          <w:tab w:val="num" w:pos="5760"/>
+        </w:tabs>
+        <w:ind w:left="5760" w:hanging="360"/>
+      </w:pPr>
+      <w:rPr>
+        <w:rFonts w:ascii="Symbol" w:hAnsi="Symbol" w:hint="default"/>
+      </w:rPr>
+    </w:lvl>
+    <w:lvl w:ilvl="8" w:tplc="B1024BBA" w:tentative="1">
+      <w:start w:val="1"/>
+      <w:numFmt w:val="bullet"/>
+      <w:lvlText w:val=""/>
+      <w:lvlJc w:val="left"/>
+      <w:pPr>
+        <w:tabs>
+          <w:tab w:val="num" w:pos="6480"/>
+        </w:tabs>
+        <w:ind w:left="6480" w:hanging="360"/>
+      </w:pPr>
+      <w:rPr>
+        <w:rFonts w:ascii="Symbol" w:hAnsi="Symbol" w:hint="default"/>
+      </w:rPr>
+    </w:lvl>
+  </w:abstractNum>
+  <w:abstractNum w:abstractNumId="3" w15:restartNumberingAfterBreak="0">
     <w:nsid w:val="158011F8"/>
     <w:multiLevelType w:val="hybridMultilevel"/>
     <w:tmpl w:val="11CC0DCA"/>
@@ -5712,7 +6781,7 @@
       </w:rPr>
     </w:lvl>
   </w:abstractNum>
-  <w:abstractNum w:abstractNumId="1" w15:restartNumberingAfterBreak="0">
+  <w:abstractNum w:abstractNumId="4" w15:restartNumberingAfterBreak="0">
     <w:nsid w:val="1D7A18EE"/>
     <w:multiLevelType w:val="hybridMultilevel"/>
     <w:tmpl w:val="66624BC8"/>
@@ -5824,7 +6893,7 @@
       </w:rPr>
     </w:lvl>
   </w:abstractNum>
-  <w:abstractNum w:abstractNumId="2" w15:restartNumberingAfterBreak="0">
+  <w:abstractNum w:abstractNumId="5" w15:restartNumberingAfterBreak="0">
     <w:nsid w:val="2A15161D"/>
     <w:multiLevelType w:val="hybridMultilevel"/>
     <w:tmpl w:val="F8CEB6FA"/>
@@ -5936,7 +7005,7 @@
       </w:rPr>
     </w:lvl>
   </w:abstractNum>
-  <w:abstractNum w:abstractNumId="3" w15:restartNumberingAfterBreak="0">
+  <w:abstractNum w:abstractNumId="6" w15:restartNumberingAfterBreak="0">
     <w:nsid w:val="2E984503"/>
     <w:multiLevelType w:val="hybridMultilevel"/>
     <w:tmpl w:val="6B1218F2"/>
@@ -6025,7 +7094,7 @@
       </w:pPr>
     </w:lvl>
   </w:abstractNum>
-  <w:abstractNum w:abstractNumId="4" w15:restartNumberingAfterBreak="0">
+  <w:abstractNum w:abstractNumId="7" w15:restartNumberingAfterBreak="0">
     <w:nsid w:val="374D49A8"/>
     <w:multiLevelType w:val="hybridMultilevel"/>
     <w:tmpl w:val="41CA6CCC"/>
@@ -6138,7 +7207,7 @@
       </w:rPr>
     </w:lvl>
   </w:abstractNum>
-  <w:abstractNum w:abstractNumId="5" w15:restartNumberingAfterBreak="0">
+  <w:abstractNum w:abstractNumId="8" w15:restartNumberingAfterBreak="0">
     <w:nsid w:val="391B6E6C"/>
     <w:multiLevelType w:val="hybridMultilevel"/>
     <w:tmpl w:val="EDA222A6"/>
@@ -6251,7 +7320,148 @@
       </w:rPr>
     </w:lvl>
   </w:abstractNum>
-  <w:abstractNum w:abstractNumId="6" w15:restartNumberingAfterBreak="0">
+  <w:abstractNum w:abstractNumId="9" w15:restartNumberingAfterBreak="0">
+    <w:nsid w:val="3B296147"/>
+    <w:multiLevelType w:val="hybridMultilevel"/>
+    <w:tmpl w:val="65AE38BE"/>
+    <w:lvl w:ilvl="0" w:tplc="60E82A22">
+      <w:start w:val="1"/>
+      <w:numFmt w:val="bullet"/>
+      <w:lvlText w:val=""/>
+      <w:lvlPicBulletId w:val="0"/>
+      <w:lvlJc w:val="left"/>
+      <w:pPr>
+        <w:tabs>
+          <w:tab w:val="num" w:pos="720"/>
+        </w:tabs>
+        <w:ind w:left="720" w:hanging="360"/>
+      </w:pPr>
+      <w:rPr>
+        <w:rFonts w:ascii="Symbol" w:hAnsi="Symbol" w:hint="default"/>
+      </w:rPr>
+    </w:lvl>
+    <w:lvl w:ilvl="1" w:tplc="C4AA387C" w:tentative="1">
+      <w:start w:val="1"/>
+      <w:numFmt w:val="bullet"/>
+      <w:lvlText w:val=""/>
+      <w:lvlJc w:val="left"/>
+      <w:pPr>
+        <w:tabs>
+          <w:tab w:val="num" w:pos="1440"/>
+        </w:tabs>
+        <w:ind w:left="1440" w:hanging="360"/>
+      </w:pPr>
+      <w:rPr>
+        <w:rFonts w:ascii="Symbol" w:hAnsi="Symbol" w:hint="default"/>
+      </w:rPr>
+    </w:lvl>
+    <w:lvl w:ilvl="2" w:tplc="53AA1D10" w:tentative="1">
+      <w:start w:val="1"/>
+      <w:numFmt w:val="bullet"/>
+      <w:lvlText w:val=""/>
+      <w:lvlJc w:val="left"/>
+      <w:pPr>
+        <w:tabs>
+          <w:tab w:val="num" w:pos="2160"/>
+        </w:tabs>
+        <w:ind w:left="2160" w:hanging="360"/>
+      </w:pPr>
+      <w:rPr>
+        <w:rFonts w:ascii="Symbol" w:hAnsi="Symbol" w:hint="default"/>
+      </w:rPr>
+    </w:lvl>
+    <w:lvl w:ilvl="3" w:tplc="7980A978" w:tentative="1">
+      <w:start w:val="1"/>
+      <w:numFmt w:val="bullet"/>
+      <w:lvlText w:val=""/>
+      <w:lvlJc w:val="left"/>
+      <w:pPr>
+        <w:tabs>
+          <w:tab w:val="num" w:pos="2880"/>
+        </w:tabs>
+        <w:ind w:left="2880" w:hanging="360"/>
+      </w:pPr>
+      <w:rPr>
+        <w:rFonts w:ascii="Symbol" w:hAnsi="Symbol" w:hint="default"/>
+      </w:rPr>
+    </w:lvl>
+    <w:lvl w:ilvl="4" w:tplc="CD887C38" w:tentative="1">
+      <w:start w:val="1"/>
+      <w:numFmt w:val="bullet"/>
+      <w:lvlText w:val=""/>
+      <w:lvlJc w:val="left"/>
+      <w:pPr>
+        <w:tabs>
+          <w:tab w:val="num" w:pos="3600"/>
+        </w:tabs>
+        <w:ind w:left="3600" w:hanging="360"/>
+      </w:pPr>
+      <w:rPr>
+        <w:rFonts w:ascii="Symbol" w:hAnsi="Symbol" w:hint="default"/>
+      </w:rPr>
+    </w:lvl>
+    <w:lvl w:ilvl="5" w:tplc="140C6AE4" w:tentative="1">
+      <w:start w:val="1"/>
+      <w:numFmt w:val="bullet"/>
+      <w:lvlText w:val=""/>
+      <w:lvlJc w:val="left"/>
+      <w:pPr>
+        <w:tabs>
+          <w:tab w:val="num" w:pos="4320"/>
+        </w:tabs>
+        <w:ind w:left="4320" w:hanging="360"/>
+      </w:pPr>
+      <w:rPr>
+        <w:rFonts w:ascii="Symbol" w:hAnsi="Symbol" w:hint="default"/>
+      </w:rPr>
+    </w:lvl>
+    <w:lvl w:ilvl="6" w:tplc="0D82A116" w:tentative="1">
+      <w:start w:val="1"/>
+      <w:numFmt w:val="bullet"/>
+      <w:lvlText w:val=""/>
+      <w:lvlJc w:val="left"/>
+      <w:pPr>
+        <w:tabs>
+          <w:tab w:val="num" w:pos="5040"/>
+        </w:tabs>
+        <w:ind w:left="5040" w:hanging="360"/>
+      </w:pPr>
+      <w:rPr>
+        <w:rFonts w:ascii="Symbol" w:hAnsi="Symbol" w:hint="default"/>
+      </w:rPr>
+    </w:lvl>
+    <w:lvl w:ilvl="7" w:tplc="5BA67DFA" w:tentative="1">
+      <w:start w:val="1"/>
+      <w:numFmt w:val="bullet"/>
+      <w:lvlText w:val=""/>
+      <w:lvlJc w:val="left"/>
+      <w:pPr>
+        <w:tabs>
+          <w:tab w:val="num" w:pos="5760"/>
+        </w:tabs>
+        <w:ind w:left="5760" w:hanging="360"/>
+      </w:pPr>
+      <w:rPr>
+        <w:rFonts w:ascii="Symbol" w:hAnsi="Symbol" w:hint="default"/>
+      </w:rPr>
+    </w:lvl>
+    <w:lvl w:ilvl="8" w:tplc="62EED284" w:tentative="1">
+      <w:start w:val="1"/>
+      <w:numFmt w:val="bullet"/>
+      <w:lvlText w:val=""/>
+      <w:lvlJc w:val="left"/>
+      <w:pPr>
+        <w:tabs>
+          <w:tab w:val="num" w:pos="6480"/>
+        </w:tabs>
+        <w:ind w:left="6480" w:hanging="360"/>
+      </w:pPr>
+      <w:rPr>
+        <w:rFonts w:ascii="Symbol" w:hAnsi="Symbol" w:hint="default"/>
+      </w:rPr>
+    </w:lvl>
+  </w:abstractNum>
+  <w:abstractNum w:abstractNumId="10" w15:restartNumberingAfterBreak="0">
     <w:nsid w:val="410E07CE"/>
     <w:multiLevelType w:val="hybridMultilevel"/>
     <w:tmpl w:val="FBA0C290"/>
@@ -6364,24 +7574,36 @@
     </w:lvl>
   </w:abstractNum>
   <w:num w:numId="1">
+    <w:abstractNumId w:val="10"/>
+  </w:num>
+  <w:num w:numId="2">
+    <w:abstractNumId w:val="3"/>
+  </w:num>
+  <w:num w:numId="3">
+    <w:abstractNumId w:val="7"/>
+  </w:num>
+  <w:num w:numId="4">
     <w:abstractNumId w:val="6"/>
   </w:num>
-  <w:num w:numId="2">
+  <w:num w:numId="5">
+    <w:abstractNumId w:val="8"/>
+  </w:num>
+  <w:num w:numId="6">
+    <w:abstractNumId w:val="4"/>
+  </w:num>
+  <w:num w:numId="7">
+    <w:abstractNumId w:val="5"/>
+  </w:num>
+  <w:num w:numId="8">
+    <w:abstractNumId w:val="9"/>
+  </w:num>
+  <w:num w:numId="9">
     <w:abstractNumId w:val="0"/>
   </w:num>
-  <w:num w:numId="3">
-    <w:abstractNumId w:val="4"/>
-  </w:num>
-  <w:num w:numId="4">
-    <w:abstractNumId w:val="3"/>
-  </w:num>
-  <w:num w:numId="5">
-    <w:abstractNumId w:val="5"/>
-  </w:num>
-  <w:num w:numId="6">
+  <w:num w:numId="10">
     <w:abstractNumId w:val="1"/>
   </w:num>
-  <w:num w:numId="7">
+  <w:num w:numId="11">
     <w:abstractNumId w:val="2"/>
   </w:num>
 </w:numbering>
@@ -7167,12 +8389,12 @@
 
 <file path=word/glossary/fontTable.xml><?xml version="1.0" encoding="utf-8"?>
 <w:fonts xmlns:mc="http://schemas.openxmlformats.org/markup-compatibility/2006" xmlns:r="http://schemas.openxmlformats.org/officeDocument/2006/relationships" xmlns:w="http://schemas.openxmlformats.org/wordprocessingml/2006/main" xmlns:w14="http://schemas.microsoft.com/office/word/2010/wordml" xmlns:w15="http://schemas.microsoft.com/office/word/2012/wordml" xmlns:w16se="http://schemas.microsoft.com/office/word/2015/wordml/symex" mc:Ignorable="w14 w15 w16se">
-  <w:font w:name="Trebuchet MS">
-    <w:panose1 w:val="020B0603020202020204"/>
-    <w:charset w:val="00"/>
-    <w:family w:val="swiss"/>
+  <w:font w:name="Symbol">
+    <w:panose1 w:val="05050102010706020507"/>
+    <w:charset w:val="02"/>
+    <w:family w:val="roman"/>
     <w:pitch w:val="variable"/>
-    <w:sig w:usb0="00000687" w:usb1="00000000" w:usb2="00000000" w:usb3="00000000" w:csb0="0000009F" w:csb1="00000000"/>
+    <w:sig w:usb0="00000000" w:usb1="10000000" w:usb2="00000000" w:usb3="00000000" w:csb0="80000000" w:csb1="00000000"/>
   </w:font>
   <w:font w:name="Times New Roman">
     <w:panose1 w:val="02020603050405020304"/>
@@ -7180,6 +8402,13 @@
     <w:family w:val="roman"/>
     <w:pitch w:val="variable"/>
     <w:sig w:usb0="E0002EFF" w:usb1="C000785B" w:usb2="00000009" w:usb3="00000000" w:csb0="000001FF" w:csb1="00000000"/>
+  </w:font>
+  <w:font w:name="Trebuchet MS">
+    <w:panose1 w:val="020B0603020202020204"/>
+    <w:charset w:val="00"/>
+    <w:family w:val="swiss"/>
+    <w:pitch w:val="variable"/>
+    <w:sig w:usb0="00000687" w:usb1="00000000" w:usb2="00000000" w:usb3="00000000" w:csb0="0000009F" w:csb1="00000000"/>
   </w:font>
   <w:font w:name="Arial">
     <w:panose1 w:val="020B0604020202020204"/>
@@ -7199,13 +8428,6 @@
     <w:panose1 w:val="05000000000000000000"/>
     <w:charset w:val="02"/>
     <w:family w:val="auto"/>
-    <w:pitch w:val="variable"/>
-    <w:sig w:usb0="00000000" w:usb1="10000000" w:usb2="00000000" w:usb3="00000000" w:csb0="80000000" w:csb1="00000000"/>
-  </w:font>
-  <w:font w:name="Symbol">
-    <w:panose1 w:val="05050102010706020507"/>
-    <w:charset w:val="02"/>
-    <w:family w:val="roman"/>
     <w:pitch w:val="variable"/>
     <w:sig w:usb0="00000000" w:usb1="10000000" w:usb2="00000000" w:usb3="00000000" w:csb0="80000000" w:csb1="00000000"/>
   </w:font>
@@ -7260,15 +8482,23 @@
     <w:rsid w:val="00181B32"/>
     <w:rsid w:val="00222A09"/>
     <w:rsid w:val="00381561"/>
+    <w:rsid w:val="00384990"/>
     <w:rsid w:val="003A465B"/>
     <w:rsid w:val="00480F7C"/>
+    <w:rsid w:val="004C0F8F"/>
+    <w:rsid w:val="00652F7F"/>
+    <w:rsid w:val="007F1194"/>
+    <w:rsid w:val="00A92CF2"/>
     <w:rsid w:val="00B31311"/>
     <w:rsid w:val="00B3765A"/>
     <w:rsid w:val="00CF5EAD"/>
+    <w:rsid w:val="00D15C4A"/>
     <w:rsid w:val="00D42E1A"/>
     <w:rsid w:val="00D62D4F"/>
+    <w:rsid w:val="00DB4704"/>
     <w:rsid w:val="00DC542F"/>
     <w:rsid w:val="00DF607B"/>
+    <w:rsid w:val="00F047F6"/>
     <w:rsid w:val="00F46DD1"/>
   </w:rsids>
   <m:mathPr>

</xml_diff>